<commit_message>
Lab4 and Lab5 (complete)
</commit_message>
<xml_diff>
--- a/Lab1/МТран. Лабораторная работа 1.docx
+++ b/Lab1/МТран. Лабораторная работа 1.docx
@@ -2696,7 +2696,6 @@
           <w:rFonts w:ascii="Times New Roman" w:hAnsi="Times New Roman" w:cs="Times New Roman"/>
           <w:sz w:val="28"/>
           <w:szCs w:val="28"/>
-          <w:lang w:val="en-US"/>
         </w:rPr>
       </w:pPr>
     </w:p>
@@ -7599,23 +7598,13 @@
           <w:szCs w:val="28"/>
         </w:rPr>
       </w:pPr>
-      <w:proofErr w:type="gramStart"/>
-      <w:r>
-        <w:rPr>
-          <w:rFonts w:ascii="Times New Roman" w:hAnsi="Times New Roman" w:cs="Times New Roman"/>
-          <w:sz w:val="28"/>
-          <w:szCs w:val="28"/>
-        </w:rPr>
-        <w:t>Оператор !</w:t>
-      </w:r>
-      <w:proofErr w:type="gramEnd"/>
-      <w:r>
-        <w:rPr>
-          <w:rFonts w:ascii="Times New Roman" w:hAnsi="Times New Roman" w:cs="Times New Roman"/>
-          <w:sz w:val="28"/>
-          <w:szCs w:val="28"/>
-        </w:rPr>
-        <w:t xml:space="preserve"> используется для инвертирования логического значения операнда, то есть если операнд истинен, то оператор вернет ложь, </w:t>
+      <w:r>
+        <w:rPr>
+          <w:rFonts w:ascii="Times New Roman" w:hAnsi="Times New Roman" w:cs="Times New Roman"/>
+          <w:sz w:val="28"/>
+          <w:szCs w:val="28"/>
+        </w:rPr>
+        <w:t xml:space="preserve">Оператор ! используется для инвертирования логического значения операнда, то есть если операнд истинен, то оператор вернет ложь, </w:t>
       </w:r>
       <w:r>
         <w:rPr>
@@ -7715,25 +7704,7 @@
           <w:sz w:val="28"/>
           <w:szCs w:val="28"/>
         </w:rPr>
-        <w:t xml:space="preserve"> оператор неравенства </w:t>
-      </w:r>
-      <w:proofErr w:type="gramStart"/>
-      <w:r>
-        <w:rPr>
-          <w:rFonts w:ascii="Times New Roman" w:hAnsi="Times New Roman" w:cs="Times New Roman"/>
-          <w:sz w:val="28"/>
-          <w:szCs w:val="28"/>
-        </w:rPr>
-        <w:t>(!=</w:t>
-      </w:r>
-      <w:proofErr w:type="gramEnd"/>
-      <w:r>
-        <w:rPr>
-          <w:rFonts w:ascii="Times New Roman" w:hAnsi="Times New Roman" w:cs="Times New Roman"/>
-          <w:sz w:val="28"/>
-          <w:szCs w:val="28"/>
-        </w:rPr>
-        <w:t>)</w:t>
+        <w:t xml:space="preserve"> оператор неравенства (!=)</w:t>
       </w:r>
       <w:r>
         <w:rPr>
@@ -7865,25 +7836,7 @@
           <w:sz w:val="28"/>
           <w:szCs w:val="28"/>
         </w:rPr>
-        <w:t xml:space="preserve"> </w:t>
-      </w:r>
-      <w:proofErr w:type="gramStart"/>
-      <w:r>
-        <w:rPr>
-          <w:rFonts w:ascii="Times New Roman" w:hAnsi="Times New Roman" w:cs="Times New Roman"/>
-          <w:sz w:val="28"/>
-          <w:szCs w:val="28"/>
-        </w:rPr>
-        <w:t>(&gt;=</w:t>
-      </w:r>
-      <w:proofErr w:type="gramEnd"/>
-      <w:r>
-        <w:rPr>
-          <w:rFonts w:ascii="Times New Roman" w:hAnsi="Times New Roman" w:cs="Times New Roman"/>
-          <w:sz w:val="28"/>
-          <w:szCs w:val="28"/>
-        </w:rPr>
-        <w:t>)</w:t>
+        <w:t xml:space="preserve"> (&gt;=)</w:t>
       </w:r>
       <w:r>
         <w:rPr>
@@ -8606,7 +8559,6 @@
         </w:rPr>
         <w:t xml:space="preserve"> присваивание после сдвига разряда вправо (</w:t>
       </w:r>
-      <w:proofErr w:type="gramStart"/>
       <w:r>
         <w:rPr>
           <w:rFonts w:ascii="Times New Roman" w:hAnsi="Times New Roman" w:cs="Times New Roman"/>
@@ -8615,7 +8567,6 @@
         </w:rPr>
         <w:t>&gt;&gt;=</w:t>
       </w:r>
-      <w:proofErr w:type="gramEnd"/>
       <w:r>
         <w:rPr>
           <w:rFonts w:ascii="Times New Roman" w:hAnsi="Times New Roman" w:cs="Times New Roman"/>
@@ -12168,26 +12119,46 @@
           <w:lang w:val="en-US"/>
         </w:rPr>
       </w:pPr>
-      <w:r>
-        <w:rPr>
-          <w:rFonts w:ascii="Courier New" w:hAnsi="Courier New" w:cs="Courier New"/>
-          <w:sz w:val="20"/>
-          <w:szCs w:val="20"/>
-          <w:lang w:val="en-US"/>
-        </w:rPr>
-        <w:t>#include &lt;vector&gt;</w:t>
-      </w:r>
-    </w:p>
-    <w:p>
-      <w:pPr>
-        <w:spacing w:after="0" w:line="240" w:lineRule="auto"/>
-        <w:rPr>
-          <w:rFonts w:ascii="Courier New" w:hAnsi="Courier New" w:cs="Courier New"/>
-          <w:sz w:val="20"/>
-          <w:szCs w:val="20"/>
-          <w:lang w:val="en-US"/>
-        </w:rPr>
-      </w:pPr>
+    </w:p>
+    <w:p>
+      <w:pPr>
+        <w:spacing w:after="0" w:line="240" w:lineRule="auto"/>
+        <w:rPr>
+          <w:rFonts w:ascii="Courier New" w:hAnsi="Courier New" w:cs="Courier New"/>
+          <w:sz w:val="20"/>
+          <w:szCs w:val="20"/>
+          <w:lang w:val="en-US"/>
+        </w:rPr>
+      </w:pPr>
+      <w:r>
+        <w:rPr>
+          <w:rFonts w:ascii="Courier New" w:hAnsi="Courier New" w:cs="Courier New"/>
+          <w:sz w:val="20"/>
+          <w:szCs w:val="20"/>
+          <w:lang w:val="en-US"/>
+        </w:rPr>
+        <w:t>int main() {</w:t>
+      </w:r>
+    </w:p>
+    <w:p>
+      <w:pPr>
+        <w:spacing w:after="0" w:line="240" w:lineRule="auto"/>
+        <w:rPr>
+          <w:rFonts w:ascii="Courier New" w:hAnsi="Courier New" w:cs="Courier New"/>
+          <w:sz w:val="20"/>
+          <w:szCs w:val="20"/>
+          <w:lang w:val="en-US"/>
+        </w:rPr>
+      </w:pPr>
+      <w:r>
+        <w:rPr>
+          <w:rFonts w:ascii="Courier New" w:hAnsi="Courier New" w:cs="Courier New"/>
+          <w:sz w:val="20"/>
+          <w:szCs w:val="20"/>
+          <w:lang w:val="en-US"/>
+        </w:rPr>
+        <w:t xml:space="preserve">    </w:t>
+      </w:r>
       <w:r>
         <w:rPr>
           <w:rFonts w:ascii="Courier New" w:hAnsi="Courier New" w:cs="Courier New"/>
@@ -12197,17 +12168,146 @@
         </w:rPr>
         <w:t xml:space="preserve">int </w:t>
       </w:r>
-      <w:proofErr w:type="gramStart"/>
-      <w:r>
-        <w:rPr>
-          <w:rFonts w:ascii="Courier New" w:hAnsi="Courier New" w:cs="Courier New"/>
-          <w:sz w:val="20"/>
-          <w:szCs w:val="20"/>
-          <w:lang w:val="en-US"/>
-        </w:rPr>
-        <w:t>main(</w:t>
-      </w:r>
-      <w:proofErr w:type="gramEnd"/>
+      <w:proofErr w:type="spellStart"/>
+      <w:r>
+        <w:rPr>
+          <w:rFonts w:ascii="Courier New" w:hAnsi="Courier New" w:cs="Courier New"/>
+          <w:sz w:val="20"/>
+          <w:szCs w:val="20"/>
+          <w:lang w:val="en-US"/>
+        </w:rPr>
+        <w:t>arr</w:t>
+      </w:r>
+      <w:proofErr w:type="spellEnd"/>
+      <w:r>
+        <w:rPr>
+          <w:rFonts w:ascii="Courier New" w:hAnsi="Courier New" w:cs="Courier New"/>
+          <w:sz w:val="20"/>
+          <w:szCs w:val="20"/>
+          <w:lang w:val="en-US"/>
+        </w:rPr>
+        <w:t>[]</w:t>
+      </w:r>
+      <w:r>
+        <w:rPr>
+          <w:rFonts w:ascii="Courier New" w:hAnsi="Courier New" w:cs="Courier New"/>
+          <w:sz w:val="20"/>
+          <w:szCs w:val="20"/>
+          <w:lang w:val="en-US"/>
+        </w:rPr>
+        <w:t xml:space="preserve"> = {64, 25, 12, 22, 11};</w:t>
+      </w:r>
+    </w:p>
+    <w:p>
+      <w:pPr>
+        <w:spacing w:after="0" w:line="240" w:lineRule="auto"/>
+        <w:rPr>
+          <w:rFonts w:ascii="Courier New" w:hAnsi="Courier New" w:cs="Courier New"/>
+          <w:sz w:val="20"/>
+          <w:szCs w:val="20"/>
+          <w:lang w:val="en-US"/>
+        </w:rPr>
+      </w:pPr>
+      <w:r>
+        <w:rPr>
+          <w:rFonts w:ascii="Courier New" w:hAnsi="Courier New" w:cs="Courier New"/>
+          <w:sz w:val="20"/>
+          <w:szCs w:val="20"/>
+          <w:lang w:val="en-US"/>
+        </w:rPr>
+        <w:t xml:space="preserve">    int n = </w:t>
+      </w:r>
+      <w:proofErr w:type="spellStart"/>
+      <w:r>
+        <w:rPr>
+          <w:rFonts w:ascii="Courier New" w:hAnsi="Courier New" w:cs="Courier New"/>
+          <w:sz w:val="20"/>
+          <w:szCs w:val="20"/>
+          <w:lang w:val="en-US"/>
+        </w:rPr>
+        <w:t>arr.size</w:t>
+      </w:r>
+      <w:proofErr w:type="spellEnd"/>
+      <w:r>
+        <w:rPr>
+          <w:rFonts w:ascii="Courier New" w:hAnsi="Courier New" w:cs="Courier New"/>
+          <w:sz w:val="20"/>
+          <w:szCs w:val="20"/>
+          <w:lang w:val="en-US"/>
+        </w:rPr>
+        <w:t>();</w:t>
+      </w:r>
+    </w:p>
+    <w:p>
+      <w:pPr>
+        <w:spacing w:after="0" w:line="240" w:lineRule="auto"/>
+        <w:rPr>
+          <w:rFonts w:ascii="Courier New" w:hAnsi="Courier New" w:cs="Courier New"/>
+          <w:sz w:val="20"/>
+          <w:szCs w:val="20"/>
+          <w:lang w:val="en-US"/>
+        </w:rPr>
+      </w:pPr>
+      <w:r>
+        <w:rPr>
+          <w:rFonts w:ascii="Courier New" w:hAnsi="Courier New" w:cs="Courier New"/>
+          <w:sz w:val="20"/>
+          <w:szCs w:val="20"/>
+          <w:lang w:val="en-US"/>
+        </w:rPr>
+        <w:t xml:space="preserve">    for (int </w:t>
+      </w:r>
+      <w:proofErr w:type="spellStart"/>
+      <w:r>
+        <w:rPr>
+          <w:rFonts w:ascii="Courier New" w:hAnsi="Courier New" w:cs="Courier New"/>
+          <w:sz w:val="20"/>
+          <w:szCs w:val="20"/>
+          <w:lang w:val="en-US"/>
+        </w:rPr>
+        <w:t>i</w:t>
+      </w:r>
+      <w:proofErr w:type="spellEnd"/>
+      <w:r>
+        <w:rPr>
+          <w:rFonts w:ascii="Courier New" w:hAnsi="Courier New" w:cs="Courier New"/>
+          <w:sz w:val="20"/>
+          <w:szCs w:val="20"/>
+          <w:lang w:val="en-US"/>
+        </w:rPr>
+        <w:t xml:space="preserve"> = 0; </w:t>
+      </w:r>
+      <w:proofErr w:type="spellStart"/>
+      <w:r>
+        <w:rPr>
+          <w:rFonts w:ascii="Courier New" w:hAnsi="Courier New" w:cs="Courier New"/>
+          <w:sz w:val="20"/>
+          <w:szCs w:val="20"/>
+          <w:lang w:val="en-US"/>
+        </w:rPr>
+        <w:t>i</w:t>
+      </w:r>
+      <w:proofErr w:type="spellEnd"/>
+      <w:r>
+        <w:rPr>
+          <w:rFonts w:ascii="Courier New" w:hAnsi="Courier New" w:cs="Courier New"/>
+          <w:sz w:val="20"/>
+          <w:szCs w:val="20"/>
+          <w:lang w:val="en-US"/>
+        </w:rPr>
+        <w:t xml:space="preserve"> &lt; n - 1; ++</w:t>
+      </w:r>
+      <w:proofErr w:type="spellStart"/>
+      <w:r>
+        <w:rPr>
+          <w:rFonts w:ascii="Courier New" w:hAnsi="Courier New" w:cs="Courier New"/>
+          <w:sz w:val="20"/>
+          <w:szCs w:val="20"/>
+          <w:lang w:val="en-US"/>
+        </w:rPr>
+        <w:t>i</w:t>
+      </w:r>
+      <w:proofErr w:type="spellEnd"/>
       <w:r>
         <w:rPr>
           <w:rFonts w:ascii="Courier New" w:hAnsi="Courier New" w:cs="Courier New"/>
@@ -12235,9 +12335,344 @@
           <w:szCs w:val="20"/>
           <w:lang w:val="en-US"/>
         </w:rPr>
+        <w:t xml:space="preserve">        for (int j = 0; j &lt; n - </w:t>
+      </w:r>
+      <w:proofErr w:type="spellStart"/>
+      <w:r>
+        <w:rPr>
+          <w:rFonts w:ascii="Courier New" w:hAnsi="Courier New" w:cs="Courier New"/>
+          <w:sz w:val="20"/>
+          <w:szCs w:val="20"/>
+          <w:lang w:val="en-US"/>
+        </w:rPr>
+        <w:t>i</w:t>
+      </w:r>
+      <w:proofErr w:type="spellEnd"/>
+      <w:r>
+        <w:rPr>
+          <w:rFonts w:ascii="Courier New" w:hAnsi="Courier New" w:cs="Courier New"/>
+          <w:sz w:val="20"/>
+          <w:szCs w:val="20"/>
+          <w:lang w:val="en-US"/>
+        </w:rPr>
+        <w:t xml:space="preserve"> - 1; ++j) {</w:t>
+      </w:r>
+    </w:p>
+    <w:p>
+      <w:pPr>
+        <w:spacing w:after="0" w:line="240" w:lineRule="auto"/>
+        <w:rPr>
+          <w:rFonts w:ascii="Courier New" w:hAnsi="Courier New" w:cs="Courier New"/>
+          <w:sz w:val="20"/>
+          <w:szCs w:val="20"/>
+          <w:lang w:val="en-US"/>
+        </w:rPr>
+      </w:pPr>
+      <w:r>
+        <w:rPr>
+          <w:rFonts w:ascii="Courier New" w:hAnsi="Courier New" w:cs="Courier New"/>
+          <w:sz w:val="20"/>
+          <w:szCs w:val="20"/>
+          <w:lang w:val="en-US"/>
+        </w:rPr>
+        <w:t xml:space="preserve">            if (</w:t>
+      </w:r>
+      <w:proofErr w:type="spellStart"/>
+      <w:r>
+        <w:rPr>
+          <w:rFonts w:ascii="Courier New" w:hAnsi="Courier New" w:cs="Courier New"/>
+          <w:sz w:val="20"/>
+          <w:szCs w:val="20"/>
+          <w:lang w:val="en-US"/>
+        </w:rPr>
+        <w:t>arr</w:t>
+      </w:r>
+      <w:proofErr w:type="spellEnd"/>
+      <w:r>
+        <w:rPr>
+          <w:rFonts w:ascii="Courier New" w:hAnsi="Courier New" w:cs="Courier New"/>
+          <w:sz w:val="20"/>
+          <w:szCs w:val="20"/>
+          <w:lang w:val="en-US"/>
+        </w:rPr>
+        <w:t xml:space="preserve">[j] &gt; </w:t>
+      </w:r>
+      <w:proofErr w:type="spellStart"/>
+      <w:r>
+        <w:rPr>
+          <w:rFonts w:ascii="Courier New" w:hAnsi="Courier New" w:cs="Courier New"/>
+          <w:sz w:val="20"/>
+          <w:szCs w:val="20"/>
+          <w:lang w:val="en-US"/>
+        </w:rPr>
+        <w:t>arr</w:t>
+      </w:r>
+      <w:proofErr w:type="spellEnd"/>
+      <w:r>
+        <w:rPr>
+          <w:rFonts w:ascii="Courier New" w:hAnsi="Courier New" w:cs="Courier New"/>
+          <w:sz w:val="20"/>
+          <w:szCs w:val="20"/>
+          <w:lang w:val="en-US"/>
+        </w:rPr>
+        <w:t>[j + 1]) {</w:t>
+      </w:r>
+    </w:p>
+    <w:p>
+      <w:pPr>
+        <w:spacing w:after="0" w:line="240" w:lineRule="auto"/>
+        <w:rPr>
+          <w:rFonts w:ascii="Courier New" w:hAnsi="Courier New" w:cs="Courier New"/>
+          <w:sz w:val="20"/>
+          <w:szCs w:val="20"/>
+          <w:lang w:val="en-US"/>
+        </w:rPr>
+      </w:pPr>
+      <w:r>
+        <w:rPr>
+          <w:rFonts w:ascii="Courier New" w:hAnsi="Courier New" w:cs="Courier New"/>
+          <w:sz w:val="20"/>
+          <w:szCs w:val="20"/>
+          <w:lang w:val="en-US"/>
+        </w:rPr>
+        <w:t xml:space="preserve">                </w:t>
+      </w:r>
+      <w:r>
+        <w:rPr>
+          <w:rFonts w:ascii="Courier New" w:hAnsi="Courier New" w:cs="Courier New"/>
+          <w:sz w:val="20"/>
+          <w:szCs w:val="20"/>
+          <w:lang w:val="en-US"/>
+        </w:rPr>
+        <w:t xml:space="preserve">int temp = </w:t>
+      </w:r>
+      <w:proofErr w:type="spellStart"/>
+      <w:r>
+        <w:rPr>
+          <w:rFonts w:ascii="Courier New" w:hAnsi="Courier New" w:cs="Courier New"/>
+          <w:sz w:val="20"/>
+          <w:szCs w:val="20"/>
+          <w:lang w:val="en-US"/>
+        </w:rPr>
+        <w:t>arr</w:t>
+      </w:r>
+      <w:proofErr w:type="spellEnd"/>
+      <w:r>
+        <w:rPr>
+          <w:rFonts w:ascii="Courier New" w:hAnsi="Courier New" w:cs="Courier New"/>
+          <w:sz w:val="20"/>
+          <w:szCs w:val="20"/>
+          <w:lang w:val="en-US"/>
+        </w:rPr>
+        <w:t>[j];</w:t>
+      </w:r>
+    </w:p>
+    <w:p>
+      <w:pPr>
+        <w:spacing w:after="0" w:line="240" w:lineRule="auto"/>
+        <w:rPr>
+          <w:rFonts w:ascii="Courier New" w:hAnsi="Courier New" w:cs="Courier New"/>
+          <w:sz w:val="20"/>
+          <w:szCs w:val="20"/>
+          <w:lang w:val="en-US"/>
+        </w:rPr>
+      </w:pPr>
+      <w:r>
+        <w:rPr>
+          <w:rFonts w:ascii="Courier New" w:hAnsi="Courier New" w:cs="Courier New"/>
+          <w:sz w:val="20"/>
+          <w:szCs w:val="20"/>
+          <w:lang w:val="en-US"/>
+        </w:rPr>
+        <w:t xml:space="preserve">                </w:t>
+      </w:r>
+      <w:proofErr w:type="spellStart"/>
+      <w:r>
+        <w:rPr>
+          <w:rFonts w:ascii="Courier New" w:hAnsi="Courier New" w:cs="Courier New"/>
+          <w:sz w:val="20"/>
+          <w:szCs w:val="20"/>
+          <w:lang w:val="en-US"/>
+        </w:rPr>
+        <w:t>arr</w:t>
+      </w:r>
+      <w:proofErr w:type="spellEnd"/>
+      <w:r>
+        <w:rPr>
+          <w:rFonts w:ascii="Courier New" w:hAnsi="Courier New" w:cs="Courier New"/>
+          <w:sz w:val="20"/>
+          <w:szCs w:val="20"/>
+          <w:lang w:val="en-US"/>
+        </w:rPr>
+        <w:t xml:space="preserve">[j] = </w:t>
+      </w:r>
+      <w:proofErr w:type="spellStart"/>
+      <w:r>
+        <w:rPr>
+          <w:rFonts w:ascii="Courier New" w:hAnsi="Courier New" w:cs="Courier New"/>
+          <w:sz w:val="20"/>
+          <w:szCs w:val="20"/>
+          <w:lang w:val="en-US"/>
+        </w:rPr>
+        <w:t>arr</w:t>
+      </w:r>
+      <w:proofErr w:type="spellEnd"/>
+      <w:r>
+        <w:rPr>
+          <w:rFonts w:ascii="Courier New" w:hAnsi="Courier New" w:cs="Courier New"/>
+          <w:sz w:val="20"/>
+          <w:szCs w:val="20"/>
+          <w:lang w:val="en-US"/>
+        </w:rPr>
+        <w:t>[j + 1];</w:t>
+      </w:r>
+    </w:p>
+    <w:p>
+      <w:pPr>
+        <w:spacing w:after="0" w:line="240" w:lineRule="auto"/>
+        <w:rPr>
+          <w:rFonts w:ascii="Courier New" w:hAnsi="Courier New" w:cs="Courier New"/>
+          <w:sz w:val="20"/>
+          <w:szCs w:val="20"/>
+          <w:lang w:val="en-US"/>
+        </w:rPr>
+      </w:pPr>
+      <w:r>
+        <w:rPr>
+          <w:rFonts w:ascii="Courier New" w:hAnsi="Courier New" w:cs="Courier New"/>
+          <w:sz w:val="20"/>
+          <w:szCs w:val="20"/>
+          <w:lang w:val="en-US"/>
+        </w:rPr>
+        <w:t xml:space="preserve">                </w:t>
+      </w:r>
+      <w:proofErr w:type="spellStart"/>
+      <w:r>
+        <w:rPr>
+          <w:rFonts w:ascii="Courier New" w:hAnsi="Courier New" w:cs="Courier New"/>
+          <w:sz w:val="20"/>
+          <w:szCs w:val="20"/>
+          <w:lang w:val="en-US"/>
+        </w:rPr>
+        <w:t>arr</w:t>
+      </w:r>
+      <w:proofErr w:type="spellEnd"/>
+      <w:r>
+        <w:rPr>
+          <w:rFonts w:ascii="Courier New" w:hAnsi="Courier New" w:cs="Courier New"/>
+          <w:sz w:val="20"/>
+          <w:szCs w:val="20"/>
+          <w:lang w:val="en-US"/>
+        </w:rPr>
+        <w:t>[j + 1] = temp;</w:t>
+      </w:r>
+      <w:r>
+        <w:rPr>
+          <w:rFonts w:ascii="Courier New" w:hAnsi="Courier New" w:cs="Courier New"/>
+          <w:sz w:val="20"/>
+          <w:szCs w:val="20"/>
+          <w:lang w:val="en-US"/>
+        </w:rPr>
+        <w:t xml:space="preserve">            </w:t>
+      </w:r>
+    </w:p>
+    <w:p>
+      <w:pPr>
+        <w:spacing w:after="0" w:line="240" w:lineRule="auto"/>
+        <w:rPr>
+          <w:rFonts w:ascii="Courier New" w:hAnsi="Courier New" w:cs="Courier New"/>
+          <w:sz w:val="20"/>
+          <w:szCs w:val="20"/>
+          <w:lang w:val="en-US"/>
+        </w:rPr>
+      </w:pPr>
+      <w:r>
+        <w:rPr>
+          <w:rFonts w:ascii="Courier New" w:hAnsi="Courier New" w:cs="Courier New"/>
+          <w:sz w:val="20"/>
+          <w:szCs w:val="20"/>
+          <w:lang w:val="en-US"/>
+        </w:rPr>
+        <w:tab/>
+      </w:r>
+      <w:r>
+        <w:rPr>
+          <w:rFonts w:ascii="Courier New" w:hAnsi="Courier New" w:cs="Courier New"/>
+          <w:sz w:val="20"/>
+          <w:szCs w:val="20"/>
+          <w:lang w:val="en-US"/>
+        </w:rPr>
+        <w:tab/>
+      </w:r>
+      <w:r>
+        <w:rPr>
+          <w:rFonts w:ascii="Courier New" w:hAnsi="Courier New" w:cs="Courier New"/>
+          <w:sz w:val="20"/>
+          <w:szCs w:val="20"/>
+          <w:lang w:val="en-US"/>
+        </w:rPr>
+        <w:t>}</w:t>
+      </w:r>
+    </w:p>
+    <w:p>
+      <w:pPr>
+        <w:spacing w:after="0" w:line="240" w:lineRule="auto"/>
+        <w:rPr>
+          <w:rFonts w:ascii="Courier New" w:hAnsi="Courier New" w:cs="Courier New"/>
+          <w:sz w:val="20"/>
+          <w:szCs w:val="20"/>
+          <w:lang w:val="en-US"/>
+        </w:rPr>
+      </w:pPr>
+      <w:r>
+        <w:rPr>
+          <w:rFonts w:ascii="Courier New" w:hAnsi="Courier New" w:cs="Courier New"/>
+          <w:sz w:val="20"/>
+          <w:szCs w:val="20"/>
+          <w:lang w:val="en-US"/>
+        </w:rPr>
+        <w:t xml:space="preserve">        }</w:t>
+      </w:r>
+    </w:p>
+    <w:p>
+      <w:pPr>
+        <w:spacing w:after="0" w:line="240" w:lineRule="auto"/>
+        <w:rPr>
+          <w:rFonts w:ascii="Courier New" w:hAnsi="Courier New" w:cs="Courier New"/>
+          <w:sz w:val="20"/>
+          <w:szCs w:val="20"/>
+          <w:lang w:val="en-US"/>
+        </w:rPr>
+      </w:pPr>
+      <w:r>
+        <w:rPr>
+          <w:rFonts w:ascii="Courier New" w:hAnsi="Courier New" w:cs="Courier New"/>
+          <w:sz w:val="20"/>
+          <w:szCs w:val="20"/>
+          <w:lang w:val="en-US"/>
+        </w:rPr>
+        <w:t xml:space="preserve">    }</w:t>
+      </w:r>
+    </w:p>
+    <w:p>
+      <w:pPr>
+        <w:spacing w:after="0" w:line="240" w:lineRule="auto"/>
+        <w:rPr>
+          <w:rFonts w:ascii="Courier New" w:hAnsi="Courier New" w:cs="Courier New"/>
+          <w:sz w:val="20"/>
+          <w:szCs w:val="20"/>
+          <w:lang w:val="en-US"/>
+        </w:rPr>
+      </w:pPr>
+      <w:r>
+        <w:rPr>
+          <w:rFonts w:ascii="Courier New" w:hAnsi="Courier New" w:cs="Courier New"/>
+          <w:sz w:val="20"/>
+          <w:szCs w:val="20"/>
+          <w:lang w:val="en-US"/>
+        </w:rPr>
         <w:t xml:space="preserve">    </w:t>
       </w:r>
-      <w:proofErr w:type="gramStart"/>
       <w:r>
         <w:rPr>
           <w:rFonts w:ascii="Courier New" w:hAnsi="Courier New" w:cs="Courier New"/>
@@ -12247,7 +12682,6 @@
         </w:rPr>
         <w:t>std</w:t>
       </w:r>
-      <w:bookmarkStart w:id="20" w:name="_GoBack"/>
       <w:r>
         <w:rPr>
           <w:rFonts w:ascii="Courier New" w:hAnsi="Courier New" w:cs="Courier New"/>
@@ -12257,17 +12691,6 @@
         </w:rPr>
         <w:t>::</w:t>
       </w:r>
-      <w:bookmarkEnd w:id="20"/>
-      <w:proofErr w:type="gramEnd"/>
-      <w:r>
-        <w:rPr>
-          <w:rFonts w:ascii="Courier New" w:hAnsi="Courier New" w:cs="Courier New"/>
-          <w:sz w:val="20"/>
-          <w:szCs w:val="20"/>
-          <w:lang w:val="en-US"/>
-        </w:rPr>
-        <w:t xml:space="preserve">vector&lt;int&gt; </w:t>
-      </w:r>
       <w:proofErr w:type="spellStart"/>
       <w:r>
         <w:rPr>
@@ -12276,6 +12699,220 @@
           <w:szCs w:val="20"/>
           <w:lang w:val="en-US"/>
         </w:rPr>
+        <w:t>cout</w:t>
+      </w:r>
+      <w:proofErr w:type="spellEnd"/>
+      <w:r>
+        <w:rPr>
+          <w:rFonts w:ascii="Courier New" w:hAnsi="Courier New" w:cs="Courier New"/>
+          <w:sz w:val="20"/>
+          <w:szCs w:val="20"/>
+          <w:lang w:val="en-US"/>
+        </w:rPr>
+        <w:t xml:space="preserve"> &lt;&lt; "</w:t>
+      </w:r>
+      <w:r>
+        <w:rPr>
+          <w:rFonts w:ascii="Courier New" w:hAnsi="Courier New" w:cs="Courier New"/>
+          <w:sz w:val="20"/>
+          <w:szCs w:val="20"/>
+          <w:lang w:val="en-US"/>
+        </w:rPr>
+        <w:t>Sorted</w:t>
+      </w:r>
+      <w:r>
+        <w:rPr>
+          <w:rFonts w:ascii="Courier New" w:hAnsi="Courier New" w:cs="Courier New"/>
+          <w:sz w:val="20"/>
+          <w:szCs w:val="20"/>
+          <w:lang w:val="en-US"/>
+        </w:rPr>
+        <w:t xml:space="preserve"> </w:t>
+      </w:r>
+      <w:r>
+        <w:rPr>
+          <w:rFonts w:ascii="Courier New" w:hAnsi="Courier New" w:cs="Courier New"/>
+          <w:sz w:val="20"/>
+          <w:szCs w:val="20"/>
+          <w:lang w:val="en-US"/>
+        </w:rPr>
+        <w:t>array</w:t>
+      </w:r>
+      <w:r>
+        <w:rPr>
+          <w:rFonts w:ascii="Courier New" w:hAnsi="Courier New" w:cs="Courier New"/>
+          <w:sz w:val="20"/>
+          <w:szCs w:val="20"/>
+          <w:lang w:val="en-US"/>
+        </w:rPr>
+        <w:t>: "</w:t>
+      </w:r>
+      <w:r>
+        <w:rPr>
+          <w:rFonts w:ascii="Courier New" w:hAnsi="Courier New" w:cs="Courier New"/>
+          <w:sz w:val="20"/>
+          <w:szCs w:val="20"/>
+          <w:lang w:val="en-US"/>
+        </w:rPr>
+        <w:t xml:space="preserve"> &lt;&lt; std::</w:t>
+      </w:r>
+      <w:proofErr w:type="spellStart"/>
+      <w:r>
+        <w:rPr>
+          <w:rFonts w:ascii="Courier New" w:hAnsi="Courier New" w:cs="Courier New"/>
+          <w:sz w:val="20"/>
+          <w:szCs w:val="20"/>
+          <w:lang w:val="en-US"/>
+        </w:rPr>
+        <w:t>endl</w:t>
+      </w:r>
+      <w:proofErr w:type="spellEnd"/>
+      <w:r>
+        <w:rPr>
+          <w:rFonts w:ascii="Courier New" w:hAnsi="Courier New" w:cs="Courier New"/>
+          <w:sz w:val="20"/>
+          <w:szCs w:val="20"/>
+          <w:lang w:val="en-US"/>
+        </w:rPr>
+        <w:t>;</w:t>
+      </w:r>
+    </w:p>
+    <w:p>
+      <w:pPr>
+        <w:spacing w:after="0" w:line="240" w:lineRule="auto"/>
+        <w:rPr>
+          <w:rFonts w:ascii="Courier New" w:hAnsi="Courier New" w:cs="Courier New"/>
+          <w:sz w:val="20"/>
+          <w:szCs w:val="20"/>
+          <w:lang w:val="en-US"/>
+        </w:rPr>
+      </w:pPr>
+      <w:r>
+        <w:rPr>
+          <w:rFonts w:ascii="Courier New" w:hAnsi="Courier New" w:cs="Courier New"/>
+          <w:sz w:val="20"/>
+          <w:szCs w:val="20"/>
+          <w:lang w:val="en-US"/>
+        </w:rPr>
+        <w:t xml:space="preserve">    </w:t>
+      </w:r>
+      <w:r>
+        <w:rPr>
+          <w:rFonts w:ascii="Courier New" w:hAnsi="Courier New" w:cs="Courier New"/>
+          <w:sz w:val="20"/>
+          <w:szCs w:val="20"/>
+          <w:lang w:val="en-US"/>
+        </w:rPr>
+        <w:t xml:space="preserve">for (int </w:t>
+      </w:r>
+      <w:proofErr w:type="spellStart"/>
+      <w:r>
+        <w:rPr>
+          <w:rFonts w:ascii="Courier New" w:hAnsi="Courier New" w:cs="Courier New"/>
+          <w:sz w:val="20"/>
+          <w:szCs w:val="20"/>
+          <w:lang w:val="en-US"/>
+        </w:rPr>
+        <w:t>i</w:t>
+      </w:r>
+      <w:proofErr w:type="spellEnd"/>
+      <w:r>
+        <w:rPr>
+          <w:rFonts w:ascii="Courier New" w:hAnsi="Courier New" w:cs="Courier New"/>
+          <w:sz w:val="20"/>
+          <w:szCs w:val="20"/>
+          <w:lang w:val="en-US"/>
+        </w:rPr>
+        <w:t xml:space="preserve"> = 0; </w:t>
+      </w:r>
+      <w:proofErr w:type="spellStart"/>
+      <w:r>
+        <w:rPr>
+          <w:rFonts w:ascii="Courier New" w:hAnsi="Courier New" w:cs="Courier New"/>
+          <w:sz w:val="20"/>
+          <w:szCs w:val="20"/>
+          <w:lang w:val="en-US"/>
+        </w:rPr>
+        <w:t>i</w:t>
+      </w:r>
+      <w:proofErr w:type="spellEnd"/>
+      <w:r>
+        <w:rPr>
+          <w:rFonts w:ascii="Courier New" w:hAnsi="Courier New" w:cs="Courier New"/>
+          <w:sz w:val="20"/>
+          <w:szCs w:val="20"/>
+          <w:lang w:val="en-US"/>
+        </w:rPr>
+        <w:t xml:space="preserve"> &lt; n; ++</w:t>
+      </w:r>
+      <w:proofErr w:type="spellStart"/>
+      <w:r>
+        <w:rPr>
+          <w:rFonts w:ascii="Courier New" w:hAnsi="Courier New" w:cs="Courier New"/>
+          <w:sz w:val="20"/>
+          <w:szCs w:val="20"/>
+          <w:lang w:val="en-US"/>
+        </w:rPr>
+        <w:t>i</w:t>
+      </w:r>
+      <w:proofErr w:type="spellEnd"/>
+      <w:r>
+        <w:rPr>
+          <w:rFonts w:ascii="Courier New" w:hAnsi="Courier New" w:cs="Courier New"/>
+          <w:sz w:val="20"/>
+          <w:szCs w:val="20"/>
+          <w:lang w:val="en-US"/>
+        </w:rPr>
+        <w:t>) {</w:t>
+      </w:r>
+    </w:p>
+    <w:p>
+      <w:pPr>
+        <w:spacing w:after="0" w:line="240" w:lineRule="auto"/>
+        <w:rPr>
+          <w:rFonts w:ascii="Courier New" w:hAnsi="Courier New" w:cs="Courier New"/>
+          <w:sz w:val="20"/>
+          <w:szCs w:val="20"/>
+          <w:lang w:val="en-US"/>
+        </w:rPr>
+      </w:pPr>
+      <w:r>
+        <w:rPr>
+          <w:rFonts w:ascii="Courier New" w:hAnsi="Courier New" w:cs="Courier New"/>
+          <w:sz w:val="20"/>
+          <w:szCs w:val="20"/>
+          <w:lang w:val="en-US"/>
+        </w:rPr>
+        <w:t xml:space="preserve">        std::</w:t>
+      </w:r>
+      <w:proofErr w:type="spellStart"/>
+      <w:r>
+        <w:rPr>
+          <w:rFonts w:ascii="Courier New" w:hAnsi="Courier New" w:cs="Courier New"/>
+          <w:sz w:val="20"/>
+          <w:szCs w:val="20"/>
+          <w:lang w:val="en-US"/>
+        </w:rPr>
+        <w:t>cout</w:t>
+      </w:r>
+      <w:proofErr w:type="spellEnd"/>
+      <w:r>
+        <w:rPr>
+          <w:rFonts w:ascii="Courier New" w:hAnsi="Courier New" w:cs="Courier New"/>
+          <w:sz w:val="20"/>
+          <w:szCs w:val="20"/>
+          <w:lang w:val="en-US"/>
+        </w:rPr>
+        <w:t xml:space="preserve"> &lt;&lt; </w:t>
+      </w:r>
+      <w:proofErr w:type="spellStart"/>
+      <w:r>
+        <w:rPr>
+          <w:rFonts w:ascii="Courier New" w:hAnsi="Courier New" w:cs="Courier New"/>
+          <w:sz w:val="20"/>
+          <w:szCs w:val="20"/>
+          <w:lang w:val="en-US"/>
+        </w:rPr>
         <w:t>arr</w:t>
       </w:r>
       <w:proofErr w:type="spellEnd"/>
@@ -12286,69 +12923,36 @@
           <w:szCs w:val="20"/>
           <w:lang w:val="en-US"/>
         </w:rPr>
-        <w:t xml:space="preserve"> = {64, 25, 12, 22, 11};</w:t>
-      </w:r>
-    </w:p>
-    <w:p>
-      <w:pPr>
-        <w:spacing w:after="0" w:line="240" w:lineRule="auto"/>
-        <w:rPr>
-          <w:rFonts w:ascii="Courier New" w:hAnsi="Courier New" w:cs="Courier New"/>
-          <w:sz w:val="20"/>
-          <w:szCs w:val="20"/>
-          <w:lang w:val="en-US"/>
-        </w:rPr>
-      </w:pPr>
-      <w:r>
-        <w:rPr>
-          <w:rFonts w:ascii="Courier New" w:hAnsi="Courier New" w:cs="Courier New"/>
-          <w:sz w:val="20"/>
-          <w:szCs w:val="20"/>
-          <w:lang w:val="en-US"/>
-        </w:rPr>
-        <w:t xml:space="preserve">    int n = </w:t>
+        <w:t>[</w:t>
       </w:r>
       <w:proofErr w:type="spellStart"/>
-      <w:proofErr w:type="gramStart"/>
-      <w:r>
-        <w:rPr>
-          <w:rFonts w:ascii="Courier New" w:hAnsi="Courier New" w:cs="Courier New"/>
-          <w:sz w:val="20"/>
-          <w:szCs w:val="20"/>
-          <w:lang w:val="en-US"/>
-        </w:rPr>
-        <w:t>arr.size</w:t>
+      <w:r>
+        <w:rPr>
+          <w:rFonts w:ascii="Courier New" w:hAnsi="Courier New" w:cs="Courier New"/>
+          <w:sz w:val="20"/>
+          <w:szCs w:val="20"/>
+          <w:lang w:val="en-US"/>
+        </w:rPr>
+        <w:t>i</w:t>
       </w:r>
       <w:proofErr w:type="spellEnd"/>
-      <w:proofErr w:type="gramEnd"/>
-      <w:r>
-        <w:rPr>
-          <w:rFonts w:ascii="Courier New" w:hAnsi="Courier New" w:cs="Courier New"/>
-          <w:sz w:val="20"/>
-          <w:szCs w:val="20"/>
-          <w:lang w:val="en-US"/>
-        </w:rPr>
-        <w:t>();</w:t>
-      </w:r>
-    </w:p>
-    <w:p>
-      <w:pPr>
-        <w:spacing w:after="0" w:line="240" w:lineRule="auto"/>
-        <w:rPr>
-          <w:rFonts w:ascii="Courier New" w:hAnsi="Courier New" w:cs="Courier New"/>
-          <w:sz w:val="20"/>
-          <w:szCs w:val="20"/>
-          <w:lang w:val="en-US"/>
-        </w:rPr>
-      </w:pPr>
-      <w:r>
-        <w:rPr>
-          <w:rFonts w:ascii="Courier New" w:hAnsi="Courier New" w:cs="Courier New"/>
-          <w:sz w:val="20"/>
-          <w:szCs w:val="20"/>
-          <w:lang w:val="en-US"/>
-        </w:rPr>
-        <w:t xml:space="preserve">    for (int </w:t>
+      <w:r>
+        <w:rPr>
+          <w:rFonts w:ascii="Courier New" w:hAnsi="Courier New" w:cs="Courier New"/>
+          <w:sz w:val="20"/>
+          <w:szCs w:val="20"/>
+          <w:lang w:val="en-US"/>
+        </w:rPr>
+        <w:t xml:space="preserve">] &lt;&lt; </w:t>
+      </w:r>
+      <w:r>
+        <w:rPr>
+          <w:rFonts w:ascii="Courier New" w:hAnsi="Courier New" w:cs="Courier New"/>
+          <w:sz w:val="20"/>
+          <w:szCs w:val="20"/>
+          <w:lang w:val="en-US"/>
+        </w:rPr>
+        <w:t>std::</w:t>
       </w:r>
       <w:proofErr w:type="spellStart"/>
       <w:r>
@@ -12358,7 +12962,7 @@
           <w:szCs w:val="20"/>
           <w:lang w:val="en-US"/>
         </w:rPr>
-        <w:t>i</w:t>
+        <w:t>endl</w:t>
       </w:r>
       <w:proofErr w:type="spellEnd"/>
       <w:r>
@@ -12368,7 +12972,47 @@
           <w:szCs w:val="20"/>
           <w:lang w:val="en-US"/>
         </w:rPr>
-        <w:t xml:space="preserve"> = 0; </w:t>
+        <w:t>;</w:t>
+      </w:r>
+    </w:p>
+    <w:p>
+      <w:pPr>
+        <w:spacing w:after="0" w:line="240" w:lineRule="auto"/>
+        <w:rPr>
+          <w:rFonts w:ascii="Courier New" w:hAnsi="Courier New" w:cs="Courier New"/>
+          <w:sz w:val="20"/>
+          <w:szCs w:val="20"/>
+          <w:lang w:val="en-US"/>
+        </w:rPr>
+      </w:pPr>
+      <w:r>
+        <w:rPr>
+          <w:rFonts w:ascii="Courier New" w:hAnsi="Courier New" w:cs="Courier New"/>
+          <w:sz w:val="20"/>
+          <w:szCs w:val="20"/>
+          <w:lang w:val="en-US"/>
+        </w:rPr>
+        <w:t xml:space="preserve">    }</w:t>
+      </w:r>
+    </w:p>
+    <w:p>
+      <w:pPr>
+        <w:spacing w:after="0" w:line="240" w:lineRule="auto"/>
+        <w:rPr>
+          <w:rFonts w:ascii="Courier New" w:hAnsi="Courier New" w:cs="Courier New"/>
+          <w:sz w:val="20"/>
+          <w:szCs w:val="20"/>
+          <w:lang w:val="en-US"/>
+        </w:rPr>
+      </w:pPr>
+      <w:r>
+        <w:rPr>
+          <w:rFonts w:ascii="Courier New" w:hAnsi="Courier New" w:cs="Courier New"/>
+          <w:sz w:val="20"/>
+          <w:szCs w:val="20"/>
+          <w:lang w:val="en-US"/>
+        </w:rPr>
+        <w:t xml:space="preserve">    std::</w:t>
       </w:r>
       <w:proofErr w:type="spellStart"/>
       <w:r>
@@ -12378,7 +13022,7 @@
           <w:szCs w:val="20"/>
           <w:lang w:val="en-US"/>
         </w:rPr>
-        <w:t>i</w:t>
+        <w:t>cout</w:t>
       </w:r>
       <w:proofErr w:type="spellEnd"/>
       <w:r>
@@ -12388,7 +13032,7 @@
           <w:szCs w:val="20"/>
           <w:lang w:val="en-US"/>
         </w:rPr>
-        <w:t xml:space="preserve"> &lt; n - 1; ++</w:t>
+        <w:t xml:space="preserve"> &lt;&lt; std::</w:t>
       </w:r>
       <w:proofErr w:type="spellStart"/>
       <w:r>
@@ -12398,7 +13042,7 @@
           <w:szCs w:val="20"/>
           <w:lang w:val="en-US"/>
         </w:rPr>
-        <w:t>i</w:t>
+        <w:t>endl</w:t>
       </w:r>
       <w:proofErr w:type="spellEnd"/>
       <w:r>
@@ -12408,258 +13052,7 @@
           <w:szCs w:val="20"/>
           <w:lang w:val="en-US"/>
         </w:rPr>
-        <w:t>) {</w:t>
-      </w:r>
-    </w:p>
-    <w:p>
-      <w:pPr>
-        <w:spacing w:after="0" w:line="240" w:lineRule="auto"/>
-        <w:rPr>
-          <w:rFonts w:ascii="Courier New" w:hAnsi="Courier New" w:cs="Courier New"/>
-          <w:sz w:val="20"/>
-          <w:szCs w:val="20"/>
-          <w:lang w:val="en-US"/>
-        </w:rPr>
-      </w:pPr>
-      <w:r>
-        <w:rPr>
-          <w:rFonts w:ascii="Courier New" w:hAnsi="Courier New" w:cs="Courier New"/>
-          <w:sz w:val="20"/>
-          <w:szCs w:val="20"/>
-          <w:lang w:val="en-US"/>
-        </w:rPr>
-        <w:t xml:space="preserve">        for (int j = 0; j &lt; n - </w:t>
-      </w:r>
-      <w:proofErr w:type="spellStart"/>
-      <w:r>
-        <w:rPr>
-          <w:rFonts w:ascii="Courier New" w:hAnsi="Courier New" w:cs="Courier New"/>
-          <w:sz w:val="20"/>
-          <w:szCs w:val="20"/>
-          <w:lang w:val="en-US"/>
-        </w:rPr>
-        <w:t>i</w:t>
-      </w:r>
-      <w:proofErr w:type="spellEnd"/>
-      <w:r>
-        <w:rPr>
-          <w:rFonts w:ascii="Courier New" w:hAnsi="Courier New" w:cs="Courier New"/>
-          <w:sz w:val="20"/>
-          <w:szCs w:val="20"/>
-          <w:lang w:val="en-US"/>
-        </w:rPr>
-        <w:t xml:space="preserve"> - 1; ++j) {</w:t>
-      </w:r>
-    </w:p>
-    <w:p>
-      <w:pPr>
-        <w:spacing w:after="0" w:line="240" w:lineRule="auto"/>
-        <w:rPr>
-          <w:rFonts w:ascii="Courier New" w:hAnsi="Courier New" w:cs="Courier New"/>
-          <w:sz w:val="20"/>
-          <w:szCs w:val="20"/>
-          <w:lang w:val="en-US"/>
-        </w:rPr>
-      </w:pPr>
-      <w:r>
-        <w:rPr>
-          <w:rFonts w:ascii="Courier New" w:hAnsi="Courier New" w:cs="Courier New"/>
-          <w:sz w:val="20"/>
-          <w:szCs w:val="20"/>
-          <w:lang w:val="en-US"/>
-        </w:rPr>
-        <w:t xml:space="preserve">            if (</w:t>
-      </w:r>
-      <w:proofErr w:type="spellStart"/>
-      <w:r>
-        <w:rPr>
-          <w:rFonts w:ascii="Courier New" w:hAnsi="Courier New" w:cs="Courier New"/>
-          <w:sz w:val="20"/>
-          <w:szCs w:val="20"/>
-          <w:lang w:val="en-US"/>
-        </w:rPr>
-        <w:t>arr</w:t>
-      </w:r>
-      <w:proofErr w:type="spellEnd"/>
-      <w:r>
-        <w:rPr>
-          <w:rFonts w:ascii="Courier New" w:hAnsi="Courier New" w:cs="Courier New"/>
-          <w:sz w:val="20"/>
-          <w:szCs w:val="20"/>
-          <w:lang w:val="en-US"/>
-        </w:rPr>
-        <w:t xml:space="preserve">[j] &gt; </w:t>
-      </w:r>
-      <w:proofErr w:type="spellStart"/>
-      <w:proofErr w:type="gramStart"/>
-      <w:r>
-        <w:rPr>
-          <w:rFonts w:ascii="Courier New" w:hAnsi="Courier New" w:cs="Courier New"/>
-          <w:sz w:val="20"/>
-          <w:szCs w:val="20"/>
-          <w:lang w:val="en-US"/>
-        </w:rPr>
-        <w:t>arr</w:t>
-      </w:r>
-      <w:proofErr w:type="spellEnd"/>
-      <w:r>
-        <w:rPr>
-          <w:rFonts w:ascii="Courier New" w:hAnsi="Courier New" w:cs="Courier New"/>
-          <w:sz w:val="20"/>
-          <w:szCs w:val="20"/>
-          <w:lang w:val="en-US"/>
-        </w:rPr>
-        <w:t>[</w:t>
-      </w:r>
-      <w:proofErr w:type="gramEnd"/>
-      <w:r>
-        <w:rPr>
-          <w:rFonts w:ascii="Courier New" w:hAnsi="Courier New" w:cs="Courier New"/>
-          <w:sz w:val="20"/>
-          <w:szCs w:val="20"/>
-          <w:lang w:val="en-US"/>
-        </w:rPr>
-        <w:t>j + 1]) {</w:t>
-      </w:r>
-    </w:p>
-    <w:p>
-      <w:pPr>
-        <w:spacing w:after="0" w:line="240" w:lineRule="auto"/>
-        <w:rPr>
-          <w:rFonts w:ascii="Courier New" w:hAnsi="Courier New" w:cs="Courier New"/>
-          <w:sz w:val="20"/>
-          <w:szCs w:val="20"/>
-          <w:lang w:val="en-US"/>
-        </w:rPr>
-      </w:pPr>
-      <w:r>
-        <w:rPr>
-          <w:rFonts w:ascii="Courier New" w:hAnsi="Courier New" w:cs="Courier New"/>
-          <w:sz w:val="20"/>
-          <w:szCs w:val="20"/>
-          <w:lang w:val="en-US"/>
-        </w:rPr>
-        <w:t xml:space="preserve">                </w:t>
-      </w:r>
-      <w:proofErr w:type="gramStart"/>
-      <w:r>
-        <w:rPr>
-          <w:rFonts w:ascii="Courier New" w:hAnsi="Courier New" w:cs="Courier New"/>
-          <w:sz w:val="20"/>
-          <w:szCs w:val="20"/>
-          <w:lang w:val="en-US"/>
-        </w:rPr>
-        <w:t>std::</w:t>
-      </w:r>
-      <w:proofErr w:type="gramEnd"/>
-      <w:r>
-        <w:rPr>
-          <w:rFonts w:ascii="Courier New" w:hAnsi="Courier New" w:cs="Courier New"/>
-          <w:sz w:val="20"/>
-          <w:szCs w:val="20"/>
-          <w:lang w:val="en-US"/>
-        </w:rPr>
-        <w:t>swap(</w:t>
-      </w:r>
-      <w:proofErr w:type="spellStart"/>
-      <w:r>
-        <w:rPr>
-          <w:rFonts w:ascii="Courier New" w:hAnsi="Courier New" w:cs="Courier New"/>
-          <w:sz w:val="20"/>
-          <w:szCs w:val="20"/>
-          <w:lang w:val="en-US"/>
-        </w:rPr>
-        <w:t>arr</w:t>
-      </w:r>
-      <w:proofErr w:type="spellEnd"/>
-      <w:r>
-        <w:rPr>
-          <w:rFonts w:ascii="Courier New" w:hAnsi="Courier New" w:cs="Courier New"/>
-          <w:sz w:val="20"/>
-          <w:szCs w:val="20"/>
-          <w:lang w:val="en-US"/>
-        </w:rPr>
-        <w:t xml:space="preserve">[j], </w:t>
-      </w:r>
-      <w:proofErr w:type="spellStart"/>
-      <w:r>
-        <w:rPr>
-          <w:rFonts w:ascii="Courier New" w:hAnsi="Courier New" w:cs="Courier New"/>
-          <w:sz w:val="20"/>
-          <w:szCs w:val="20"/>
-          <w:lang w:val="en-US"/>
-        </w:rPr>
-        <w:t>arr</w:t>
-      </w:r>
-      <w:proofErr w:type="spellEnd"/>
-      <w:r>
-        <w:rPr>
-          <w:rFonts w:ascii="Courier New" w:hAnsi="Courier New" w:cs="Courier New"/>
-          <w:sz w:val="20"/>
-          <w:szCs w:val="20"/>
-          <w:lang w:val="en-US"/>
-        </w:rPr>
-        <w:t>[j + 1]);</w:t>
-      </w:r>
-    </w:p>
-    <w:p>
-      <w:pPr>
-        <w:spacing w:after="0" w:line="240" w:lineRule="auto"/>
-        <w:rPr>
-          <w:rFonts w:ascii="Courier New" w:hAnsi="Courier New" w:cs="Courier New"/>
-          <w:sz w:val="20"/>
-          <w:szCs w:val="20"/>
-          <w:lang w:val="en-US"/>
-        </w:rPr>
-      </w:pPr>
-      <w:r>
-        <w:rPr>
-          <w:rFonts w:ascii="Courier New" w:hAnsi="Courier New" w:cs="Courier New"/>
-          <w:sz w:val="20"/>
-          <w:szCs w:val="20"/>
-          <w:lang w:val="en-US"/>
-        </w:rPr>
-        <w:t xml:space="preserve">            }</w:t>
-      </w:r>
-    </w:p>
-    <w:p>
-      <w:pPr>
-        <w:spacing w:after="0" w:line="240" w:lineRule="auto"/>
-        <w:rPr>
-          <w:rFonts w:ascii="Courier New" w:hAnsi="Courier New" w:cs="Courier New"/>
-          <w:sz w:val="20"/>
-          <w:szCs w:val="20"/>
-          <w:lang w:val="en-US"/>
-        </w:rPr>
-      </w:pPr>
-      <w:r>
-        <w:rPr>
-          <w:rFonts w:ascii="Courier New" w:hAnsi="Courier New" w:cs="Courier New"/>
-          <w:sz w:val="20"/>
-          <w:szCs w:val="20"/>
-          <w:lang w:val="en-US"/>
-        </w:rPr>
-        <w:t xml:space="preserve">        }</w:t>
-      </w:r>
-    </w:p>
-    <w:p>
-      <w:pPr>
-        <w:spacing w:after="0" w:line="240" w:lineRule="auto"/>
-        <w:rPr>
-          <w:rFonts w:ascii="Courier New" w:hAnsi="Courier New" w:cs="Courier New"/>
-          <w:sz w:val="20"/>
-          <w:szCs w:val="20"/>
-          <w:lang w:val="en-US"/>
-        </w:rPr>
-      </w:pPr>
-      <w:r>
-        <w:rPr>
-          <w:rFonts w:ascii="Courier New" w:hAnsi="Courier New" w:cs="Courier New"/>
-          <w:sz w:val="20"/>
-          <w:szCs w:val="20"/>
-          <w:lang w:val="en-US"/>
-        </w:rPr>
-        <w:t xml:space="preserve">    }</w:t>
+        <w:t>;</w:t>
       </w:r>
     </w:p>
     <w:p>
@@ -12681,446 +13074,79 @@
         </w:rPr>
         <w:t xml:space="preserve">    </w:t>
       </w:r>
-      <w:proofErr w:type="gramStart"/>
-      <w:r>
-        <w:rPr>
-          <w:rFonts w:ascii="Courier New" w:hAnsi="Courier New" w:cs="Courier New"/>
-          <w:sz w:val="20"/>
-          <w:szCs w:val="20"/>
-          <w:lang w:val="en-US"/>
-        </w:rPr>
-        <w:t>std</w:t>
-      </w:r>
-      <w:r>
-        <w:rPr>
-          <w:rFonts w:ascii="Courier New" w:hAnsi="Courier New" w:cs="Courier New"/>
-          <w:sz w:val="20"/>
-          <w:szCs w:val="20"/>
-          <w:lang w:val="en-US"/>
-        </w:rPr>
-        <w:t>::</w:t>
-      </w:r>
-      <w:proofErr w:type="spellStart"/>
-      <w:proofErr w:type="gramEnd"/>
-      <w:r>
-        <w:rPr>
-          <w:rFonts w:ascii="Courier New" w:hAnsi="Courier New" w:cs="Courier New"/>
-          <w:sz w:val="20"/>
-          <w:szCs w:val="20"/>
-          <w:lang w:val="en-US"/>
-        </w:rPr>
-        <w:t>cout</w:t>
-      </w:r>
-      <w:proofErr w:type="spellEnd"/>
-      <w:r>
-        <w:rPr>
-          <w:rFonts w:ascii="Courier New" w:hAnsi="Courier New" w:cs="Courier New"/>
-          <w:sz w:val="20"/>
-          <w:szCs w:val="20"/>
-          <w:lang w:val="en-US"/>
-        </w:rPr>
-        <w:t xml:space="preserve"> &lt;&lt; "</w:t>
-      </w:r>
-      <w:r>
-        <w:rPr>
-          <w:rFonts w:ascii="Courier New" w:hAnsi="Courier New" w:cs="Courier New"/>
-          <w:sz w:val="20"/>
-          <w:szCs w:val="20"/>
-          <w:lang w:val="en-US"/>
-        </w:rPr>
-        <w:t>Sorted</w:t>
-      </w:r>
-      <w:r>
-        <w:rPr>
-          <w:rFonts w:ascii="Courier New" w:hAnsi="Courier New" w:cs="Courier New"/>
-          <w:sz w:val="20"/>
-          <w:szCs w:val="20"/>
-          <w:lang w:val="en-US"/>
+      <w:r>
+        <w:rPr>
+          <w:rFonts w:ascii="Courier New" w:hAnsi="Courier New" w:cs="Courier New"/>
+          <w:sz w:val="20"/>
+          <w:szCs w:val="20"/>
+          <w:lang w:val="en-US"/>
+        </w:rPr>
+        <w:t>return 0;</w:t>
+      </w:r>
+    </w:p>
+    <w:p>
+      <w:pPr>
+        <w:spacing w:after="0" w:line="240" w:lineRule="auto"/>
+        <w:rPr>
+          <w:rFonts w:ascii="Courier New" w:hAnsi="Courier New" w:cs="Courier New"/>
+          <w:sz w:val="20"/>
+          <w:szCs w:val="20"/>
+        </w:rPr>
+      </w:pPr>
+      <w:r>
+        <w:rPr>
+          <w:rFonts w:ascii="Courier New" w:hAnsi="Courier New" w:cs="Courier New"/>
+          <w:sz w:val="20"/>
+          <w:szCs w:val="20"/>
+        </w:rPr>
+        <w:t>}</w:t>
+      </w:r>
+    </w:p>
+    <w:p>
+      <w:pPr>
+        <w:spacing w:after="0" w:line="240" w:lineRule="auto"/>
+        <w:rPr>
+          <w:rFonts w:ascii="Times New Roman" w:hAnsi="Times New Roman" w:cs="Times New Roman"/>
+          <w:sz w:val="28"/>
+          <w:szCs w:val="28"/>
+        </w:rPr>
+      </w:pPr>
+    </w:p>
+    <w:p>
+      <w:pPr>
+        <w:spacing w:after="0" w:line="240" w:lineRule="auto"/>
+        <w:rPr>
+          <w:rFonts w:ascii="Times New Roman" w:hAnsi="Times New Roman" w:cs="Times New Roman"/>
+          <w:sz w:val="28"/>
+          <w:szCs w:val="28"/>
+        </w:rPr>
+      </w:pPr>
+      <w:r>
+        <w:rPr>
+          <w:rFonts w:ascii="Times New Roman" w:hAnsi="Times New Roman" w:cs="Times New Roman"/>
+          <w:sz w:val="28"/>
+          <w:szCs w:val="28"/>
+        </w:rPr>
+        <w:t xml:space="preserve">Листинг 2 </w:t>
+      </w:r>
+      <w:r>
+        <w:rPr>
+          <w:rFonts w:ascii="Times New Roman" w:hAnsi="Times New Roman" w:cs="Times New Roman"/>
+          <w:sz w:val="28"/>
+          <w:szCs w:val="28"/>
+        </w:rPr>
+        <w:t>–</w:t>
+      </w:r>
+      <w:r>
+        <w:rPr>
+          <w:rFonts w:ascii="Times New Roman" w:hAnsi="Times New Roman" w:cs="Times New Roman"/>
+          <w:sz w:val="28"/>
+          <w:szCs w:val="28"/>
         </w:rPr>
         <w:t xml:space="preserve"> </w:t>
       </w:r>
       <w:r>
         <w:rPr>
-          <w:rFonts w:ascii="Courier New" w:hAnsi="Courier New" w:cs="Courier New"/>
-          <w:sz w:val="20"/>
-          <w:szCs w:val="20"/>
-          <w:lang w:val="en-US"/>
-        </w:rPr>
-        <w:t>array</w:t>
-      </w:r>
-      <w:r>
-        <w:rPr>
-          <w:rFonts w:ascii="Courier New" w:hAnsi="Courier New" w:cs="Courier New"/>
-          <w:sz w:val="20"/>
-          <w:szCs w:val="20"/>
-          <w:lang w:val="en-US"/>
-        </w:rPr>
-        <w:t>: ";</w:t>
-      </w:r>
-    </w:p>
-    <w:p>
-      <w:pPr>
-        <w:spacing w:after="0" w:line="240" w:lineRule="auto"/>
-        <w:rPr>
-          <w:rFonts w:ascii="Courier New" w:hAnsi="Courier New" w:cs="Courier New"/>
-          <w:sz w:val="20"/>
-          <w:szCs w:val="20"/>
-          <w:lang w:val="en-US"/>
-        </w:rPr>
-      </w:pPr>
-      <w:r>
-        <w:rPr>
-          <w:rFonts w:ascii="Courier New" w:hAnsi="Courier New" w:cs="Courier New"/>
-          <w:sz w:val="20"/>
-          <w:szCs w:val="20"/>
-          <w:lang w:val="en-US"/>
-        </w:rPr>
-        <w:t xml:space="preserve">    </w:t>
-      </w:r>
-      <w:r>
-        <w:rPr>
-          <w:rFonts w:ascii="Courier New" w:hAnsi="Courier New" w:cs="Courier New"/>
-          <w:sz w:val="20"/>
-          <w:szCs w:val="20"/>
-          <w:lang w:val="en-US"/>
-        </w:rPr>
-        <w:t xml:space="preserve">for (int </w:t>
-      </w:r>
-      <w:proofErr w:type="spellStart"/>
-      <w:r>
-        <w:rPr>
-          <w:rFonts w:ascii="Courier New" w:hAnsi="Courier New" w:cs="Courier New"/>
-          <w:sz w:val="20"/>
-          <w:szCs w:val="20"/>
-          <w:lang w:val="en-US"/>
-        </w:rPr>
-        <w:t>i</w:t>
-      </w:r>
-      <w:proofErr w:type="spellEnd"/>
-      <w:r>
-        <w:rPr>
-          <w:rFonts w:ascii="Courier New" w:hAnsi="Courier New" w:cs="Courier New"/>
-          <w:sz w:val="20"/>
-          <w:szCs w:val="20"/>
-          <w:lang w:val="en-US"/>
-        </w:rPr>
-        <w:t xml:space="preserve"> = 0; </w:t>
-      </w:r>
-      <w:proofErr w:type="spellStart"/>
-      <w:r>
-        <w:rPr>
-          <w:rFonts w:ascii="Courier New" w:hAnsi="Courier New" w:cs="Courier New"/>
-          <w:sz w:val="20"/>
-          <w:szCs w:val="20"/>
-          <w:lang w:val="en-US"/>
-        </w:rPr>
-        <w:t>i</w:t>
-      </w:r>
-      <w:proofErr w:type="spellEnd"/>
-      <w:r>
-        <w:rPr>
-          <w:rFonts w:ascii="Courier New" w:hAnsi="Courier New" w:cs="Courier New"/>
-          <w:sz w:val="20"/>
-          <w:szCs w:val="20"/>
-          <w:lang w:val="en-US"/>
-        </w:rPr>
-        <w:t xml:space="preserve"> &lt; n; ++</w:t>
-      </w:r>
-      <w:proofErr w:type="spellStart"/>
-      <w:r>
-        <w:rPr>
-          <w:rFonts w:ascii="Courier New" w:hAnsi="Courier New" w:cs="Courier New"/>
-          <w:sz w:val="20"/>
-          <w:szCs w:val="20"/>
-          <w:lang w:val="en-US"/>
-        </w:rPr>
-        <w:t>i</w:t>
-      </w:r>
-      <w:proofErr w:type="spellEnd"/>
-      <w:r>
-        <w:rPr>
-          <w:rFonts w:ascii="Courier New" w:hAnsi="Courier New" w:cs="Courier New"/>
-          <w:sz w:val="20"/>
-          <w:szCs w:val="20"/>
-          <w:lang w:val="en-US"/>
-        </w:rPr>
-        <w:t>) {</w:t>
-      </w:r>
-    </w:p>
-    <w:p>
-      <w:pPr>
-        <w:spacing w:after="0" w:line="240" w:lineRule="auto"/>
-        <w:rPr>
-          <w:rFonts w:ascii="Courier New" w:hAnsi="Courier New" w:cs="Courier New"/>
-          <w:sz w:val="20"/>
-          <w:szCs w:val="20"/>
-          <w:lang w:val="en-US"/>
-        </w:rPr>
-      </w:pPr>
-      <w:r>
-        <w:rPr>
-          <w:rFonts w:ascii="Courier New" w:hAnsi="Courier New" w:cs="Courier New"/>
-          <w:sz w:val="20"/>
-          <w:szCs w:val="20"/>
-          <w:lang w:val="en-US"/>
-        </w:rPr>
-        <w:t xml:space="preserve">        </w:t>
-      </w:r>
-      <w:proofErr w:type="gramStart"/>
-      <w:r>
-        <w:rPr>
-          <w:rFonts w:ascii="Courier New" w:hAnsi="Courier New" w:cs="Courier New"/>
-          <w:sz w:val="20"/>
-          <w:szCs w:val="20"/>
-          <w:lang w:val="en-US"/>
-        </w:rPr>
-        <w:t>std::</w:t>
-      </w:r>
-      <w:proofErr w:type="spellStart"/>
-      <w:proofErr w:type="gramEnd"/>
-      <w:r>
-        <w:rPr>
-          <w:rFonts w:ascii="Courier New" w:hAnsi="Courier New" w:cs="Courier New"/>
-          <w:sz w:val="20"/>
-          <w:szCs w:val="20"/>
-          <w:lang w:val="en-US"/>
-        </w:rPr>
-        <w:t>cout</w:t>
-      </w:r>
-      <w:proofErr w:type="spellEnd"/>
-      <w:r>
-        <w:rPr>
-          <w:rFonts w:ascii="Courier New" w:hAnsi="Courier New" w:cs="Courier New"/>
-          <w:sz w:val="20"/>
-          <w:szCs w:val="20"/>
-          <w:lang w:val="en-US"/>
-        </w:rPr>
-        <w:t xml:space="preserve"> &lt;&lt; </w:t>
-      </w:r>
-      <w:proofErr w:type="spellStart"/>
-      <w:r>
-        <w:rPr>
-          <w:rFonts w:ascii="Courier New" w:hAnsi="Courier New" w:cs="Courier New"/>
-          <w:sz w:val="20"/>
-          <w:szCs w:val="20"/>
-          <w:lang w:val="en-US"/>
-        </w:rPr>
-        <w:t>arr</w:t>
-      </w:r>
-      <w:proofErr w:type="spellEnd"/>
-      <w:r>
-        <w:rPr>
-          <w:rFonts w:ascii="Courier New" w:hAnsi="Courier New" w:cs="Courier New"/>
-          <w:sz w:val="20"/>
-          <w:szCs w:val="20"/>
-          <w:lang w:val="en-US"/>
-        </w:rPr>
-        <w:t>[</w:t>
-      </w:r>
-      <w:proofErr w:type="spellStart"/>
-      <w:r>
-        <w:rPr>
-          <w:rFonts w:ascii="Courier New" w:hAnsi="Courier New" w:cs="Courier New"/>
-          <w:sz w:val="20"/>
-          <w:szCs w:val="20"/>
-          <w:lang w:val="en-US"/>
-        </w:rPr>
-        <w:t>i</w:t>
-      </w:r>
-      <w:proofErr w:type="spellEnd"/>
-      <w:r>
-        <w:rPr>
-          <w:rFonts w:ascii="Courier New" w:hAnsi="Courier New" w:cs="Courier New"/>
-          <w:sz w:val="20"/>
-          <w:szCs w:val="20"/>
-          <w:lang w:val="en-US"/>
-        </w:rPr>
-        <w:t>] &lt;&lt; " ";</w:t>
-      </w:r>
-    </w:p>
-    <w:p>
-      <w:pPr>
-        <w:spacing w:after="0" w:line="240" w:lineRule="auto"/>
-        <w:rPr>
-          <w:rFonts w:ascii="Courier New" w:hAnsi="Courier New" w:cs="Courier New"/>
-          <w:sz w:val="20"/>
-          <w:szCs w:val="20"/>
-          <w:lang w:val="en-US"/>
-        </w:rPr>
-      </w:pPr>
-      <w:r>
-        <w:rPr>
-          <w:rFonts w:ascii="Courier New" w:hAnsi="Courier New" w:cs="Courier New"/>
-          <w:sz w:val="20"/>
-          <w:szCs w:val="20"/>
-          <w:lang w:val="en-US"/>
-        </w:rPr>
-        <w:t xml:space="preserve">    }</w:t>
-      </w:r>
-    </w:p>
-    <w:p>
-      <w:pPr>
-        <w:spacing w:after="0" w:line="240" w:lineRule="auto"/>
-        <w:rPr>
-          <w:rFonts w:ascii="Courier New" w:hAnsi="Courier New" w:cs="Courier New"/>
-          <w:sz w:val="20"/>
-          <w:szCs w:val="20"/>
-          <w:lang w:val="en-US"/>
-        </w:rPr>
-      </w:pPr>
-      <w:r>
-        <w:rPr>
-          <w:rFonts w:ascii="Courier New" w:hAnsi="Courier New" w:cs="Courier New"/>
-          <w:sz w:val="20"/>
-          <w:szCs w:val="20"/>
-          <w:lang w:val="en-US"/>
-        </w:rPr>
-        <w:t xml:space="preserve">    </w:t>
-      </w:r>
-      <w:proofErr w:type="gramStart"/>
-      <w:r>
-        <w:rPr>
-          <w:rFonts w:ascii="Courier New" w:hAnsi="Courier New" w:cs="Courier New"/>
-          <w:sz w:val="20"/>
-          <w:szCs w:val="20"/>
-          <w:lang w:val="en-US"/>
-        </w:rPr>
-        <w:t>std::</w:t>
-      </w:r>
-      <w:proofErr w:type="spellStart"/>
-      <w:proofErr w:type="gramEnd"/>
-      <w:r>
-        <w:rPr>
-          <w:rFonts w:ascii="Courier New" w:hAnsi="Courier New" w:cs="Courier New"/>
-          <w:sz w:val="20"/>
-          <w:szCs w:val="20"/>
-          <w:lang w:val="en-US"/>
-        </w:rPr>
-        <w:t>cout</w:t>
-      </w:r>
-      <w:proofErr w:type="spellEnd"/>
-      <w:r>
-        <w:rPr>
-          <w:rFonts w:ascii="Courier New" w:hAnsi="Courier New" w:cs="Courier New"/>
-          <w:sz w:val="20"/>
-          <w:szCs w:val="20"/>
-          <w:lang w:val="en-US"/>
-        </w:rPr>
-        <w:t xml:space="preserve"> &lt;&lt; std::</w:t>
-      </w:r>
-      <w:proofErr w:type="spellStart"/>
-      <w:r>
-        <w:rPr>
-          <w:rFonts w:ascii="Courier New" w:hAnsi="Courier New" w:cs="Courier New"/>
-          <w:sz w:val="20"/>
-          <w:szCs w:val="20"/>
-          <w:lang w:val="en-US"/>
-        </w:rPr>
-        <w:t>endl</w:t>
-      </w:r>
-      <w:proofErr w:type="spellEnd"/>
-      <w:r>
-        <w:rPr>
-          <w:rFonts w:ascii="Courier New" w:hAnsi="Courier New" w:cs="Courier New"/>
-          <w:sz w:val="20"/>
-          <w:szCs w:val="20"/>
-          <w:lang w:val="en-US"/>
-        </w:rPr>
-        <w:t>;</w:t>
-      </w:r>
-    </w:p>
-    <w:p>
-      <w:pPr>
-        <w:spacing w:after="0" w:line="240" w:lineRule="auto"/>
-        <w:rPr>
-          <w:rFonts w:ascii="Courier New" w:hAnsi="Courier New" w:cs="Courier New"/>
-          <w:sz w:val="20"/>
-          <w:szCs w:val="20"/>
-          <w:lang w:val="en-US"/>
-        </w:rPr>
-      </w:pPr>
-      <w:r>
-        <w:rPr>
-          <w:rFonts w:ascii="Courier New" w:hAnsi="Courier New" w:cs="Courier New"/>
-          <w:sz w:val="20"/>
-          <w:szCs w:val="20"/>
-          <w:lang w:val="en-US"/>
-        </w:rPr>
-        <w:t xml:space="preserve">    </w:t>
-      </w:r>
-      <w:r>
-        <w:rPr>
-          <w:rFonts w:ascii="Courier New" w:hAnsi="Courier New" w:cs="Courier New"/>
-          <w:sz w:val="20"/>
-          <w:szCs w:val="20"/>
-          <w:lang w:val="en-US"/>
-        </w:rPr>
-        <w:t>return 0;</w:t>
-      </w:r>
-    </w:p>
-    <w:p>
-      <w:pPr>
-        <w:spacing w:after="0" w:line="240" w:lineRule="auto"/>
-        <w:rPr>
-          <w:rFonts w:ascii="Courier New" w:hAnsi="Courier New" w:cs="Courier New"/>
-          <w:sz w:val="20"/>
-          <w:szCs w:val="20"/>
-        </w:rPr>
-      </w:pPr>
-      <w:r>
-        <w:rPr>
-          <w:rFonts w:ascii="Courier New" w:hAnsi="Courier New" w:cs="Courier New"/>
-          <w:sz w:val="20"/>
-          <w:szCs w:val="20"/>
-        </w:rPr>
-        <w:t>}</w:t>
-      </w:r>
-    </w:p>
-    <w:p>
-      <w:pPr>
-        <w:spacing w:after="0" w:line="240" w:lineRule="auto"/>
-        <w:rPr>
-          <w:rFonts w:ascii="Times New Roman" w:hAnsi="Times New Roman" w:cs="Times New Roman"/>
-          <w:sz w:val="28"/>
-          <w:szCs w:val="28"/>
-        </w:rPr>
-      </w:pPr>
-    </w:p>
-    <w:p>
-      <w:pPr>
-        <w:spacing w:after="0" w:line="240" w:lineRule="auto"/>
-        <w:rPr>
-          <w:rFonts w:ascii="Times New Roman" w:hAnsi="Times New Roman" w:cs="Times New Roman"/>
-          <w:sz w:val="28"/>
-          <w:szCs w:val="28"/>
-        </w:rPr>
-      </w:pPr>
-      <w:r>
-        <w:rPr>
-          <w:rFonts w:ascii="Times New Roman" w:hAnsi="Times New Roman" w:cs="Times New Roman"/>
-          <w:sz w:val="28"/>
-          <w:szCs w:val="28"/>
-        </w:rPr>
-        <w:t xml:space="preserve">Листинг 2 </w:t>
-      </w:r>
-      <w:r>
-        <w:rPr>
-          <w:rFonts w:ascii="Times New Roman" w:hAnsi="Times New Roman" w:cs="Times New Roman"/>
-          <w:sz w:val="28"/>
-          <w:szCs w:val="28"/>
-        </w:rPr>
-        <w:t>–</w:t>
-      </w:r>
-      <w:r>
-        <w:rPr>
-          <w:rFonts w:ascii="Times New Roman" w:hAnsi="Times New Roman" w:cs="Times New Roman"/>
-          <w:sz w:val="28"/>
-          <w:szCs w:val="28"/>
-        </w:rPr>
-        <w:t xml:space="preserve"> </w:t>
-      </w:r>
-      <w:r>
-        <w:rPr>
           <w:rFonts w:ascii="Times New Roman" w:hAnsi="Times New Roman" w:cs="Times New Roman"/>
           <w:sz w:val="28"/>
           <w:szCs w:val="28"/>
@@ -13128,6 +13154,7 @@
         <w:t>Программная реализация поиска подстроки в строке</w:t>
       </w:r>
     </w:p>
+    <w:bookmarkEnd w:id="18"/>
     <w:p>
       <w:pPr>
         <w:widowControl w:val="0"/>
@@ -13142,8 +13169,6 @@
           <w:lang w:val="en-US"/>
         </w:rPr>
       </w:pPr>
-      <w:bookmarkStart w:id="21" w:name="_Toc157960241"/>
-      <w:bookmarkEnd w:id="18"/>
       <w:r>
         <w:rPr>
           <w:rFonts w:ascii="Courier New" w:hAnsi="Courier New" w:cs="Courier New"/>
@@ -13153,7 +13178,6 @@
         </w:rPr>
         <w:t>#include &lt;iostream&gt;</w:t>
       </w:r>
-      <w:bookmarkEnd w:id="21"/>
     </w:p>
     <w:p>
       <w:pPr>
@@ -13169,7 +13193,6 @@
           <w:lang w:val="en-US"/>
         </w:rPr>
       </w:pPr>
-      <w:bookmarkStart w:id="22" w:name="_Toc157960242"/>
       <w:r>
         <w:rPr>
           <w:rFonts w:ascii="Courier New" w:hAnsi="Courier New" w:cs="Courier New"/>
@@ -13179,7 +13202,6 @@
         </w:rPr>
         <w:t>#include &lt;string&gt;</w:t>
       </w:r>
-      <w:bookmarkEnd w:id="22"/>
     </w:p>
     <w:p>
       <w:pPr>
@@ -13195,37 +13217,17 @@
           <w:lang w:val="en-US"/>
         </w:rPr>
       </w:pPr>
-      <w:bookmarkStart w:id="23" w:name="_Toc157960243"/>
-      <w:r>
-        <w:rPr>
-          <w:rFonts w:ascii="Courier New" w:hAnsi="Courier New" w:cs="Courier New"/>
-          <w:sz w:val="20"/>
-          <w:szCs w:val="20"/>
-          <w:lang w:val="en-US"/>
-        </w:rPr>
-        <w:t xml:space="preserve">int </w:t>
-      </w:r>
-      <w:proofErr w:type="gramStart"/>
-      <w:r>
-        <w:rPr>
-          <w:rFonts w:ascii="Courier New" w:hAnsi="Courier New" w:cs="Courier New"/>
-          <w:sz w:val="20"/>
-          <w:szCs w:val="20"/>
-          <w:lang w:val="en-US"/>
-        </w:rPr>
-        <w:t>main(</w:t>
-      </w:r>
-      <w:proofErr w:type="gramEnd"/>
-      <w:r>
-        <w:rPr>
-          <w:rFonts w:ascii="Courier New" w:hAnsi="Courier New" w:cs="Courier New"/>
-          <w:sz w:val="20"/>
-          <w:szCs w:val="20"/>
-          <w:lang w:val="en-US"/>
-        </w:rPr>
-        <w:t>) {</w:t>
-      </w:r>
-      <w:bookmarkEnd w:id="23"/>
+      <w:r>
+        <w:rPr>
+          <w:rFonts w:ascii="Courier New" w:hAnsi="Courier New" w:cs="Courier New"/>
+          <w:sz w:val="20"/>
+          <w:szCs w:val="20"/>
+          <w:lang w:val="en-US"/>
+        </w:rPr>
+        <w:t>int main() {</w:t>
+      </w:r>
+      <w:bookmarkStart w:id="20" w:name="_GoBack"/>
+      <w:bookmarkEnd w:id="20"/>
     </w:p>
     <w:p>
       <w:pPr>
@@ -13248,30 +13250,8 @@
           <w:szCs w:val="20"/>
           <w:lang w:val="en-US"/>
         </w:rPr>
-        <w:t xml:space="preserve">    </w:t>
-      </w:r>
-      <w:bookmarkStart w:id="24" w:name="_Toc157960244"/>
-      <w:proofErr w:type="gramStart"/>
-      <w:r>
-        <w:rPr>
-          <w:rFonts w:ascii="Courier New" w:hAnsi="Courier New" w:cs="Courier New"/>
-          <w:sz w:val="20"/>
-          <w:szCs w:val="20"/>
-          <w:lang w:val="en-US"/>
-        </w:rPr>
-        <w:t>std::</w:t>
-      </w:r>
-      <w:proofErr w:type="gramEnd"/>
-      <w:r>
-        <w:rPr>
-          <w:rFonts w:ascii="Courier New" w:hAnsi="Courier New" w:cs="Courier New"/>
-          <w:sz w:val="20"/>
-          <w:szCs w:val="20"/>
-          <w:lang w:val="en-US"/>
-        </w:rPr>
-        <w:t>string text = "Hello, world!";</w:t>
-      </w:r>
-      <w:bookmarkEnd w:id="24"/>
+        <w:t xml:space="preserve">    std::string text = "Hello, world!";</w:t>
+      </w:r>
     </w:p>
     <w:p>
       <w:pPr>
@@ -13294,30 +13274,8 @@
           <w:szCs w:val="20"/>
           <w:lang w:val="en-US"/>
         </w:rPr>
-        <w:t xml:space="preserve">    </w:t>
-      </w:r>
-      <w:bookmarkStart w:id="25" w:name="_Toc157960245"/>
-      <w:proofErr w:type="gramStart"/>
-      <w:r>
-        <w:rPr>
-          <w:rFonts w:ascii="Courier New" w:hAnsi="Courier New" w:cs="Courier New"/>
-          <w:sz w:val="20"/>
-          <w:szCs w:val="20"/>
-          <w:lang w:val="en-US"/>
-        </w:rPr>
-        <w:t>std::</w:t>
-      </w:r>
-      <w:proofErr w:type="gramEnd"/>
-      <w:r>
-        <w:rPr>
-          <w:rFonts w:ascii="Courier New" w:hAnsi="Courier New" w:cs="Courier New"/>
-          <w:sz w:val="20"/>
-          <w:szCs w:val="20"/>
-          <w:lang w:val="en-US"/>
-        </w:rPr>
-        <w:t>string pattern = "world";</w:t>
-      </w:r>
-      <w:bookmarkEnd w:id="25"/>
+        <w:t xml:space="preserve">    std::string pattern = "world";</w:t>
+      </w:r>
     </w:p>
     <w:p>
       <w:pPr>
@@ -13340,41 +13298,8 @@
           <w:szCs w:val="20"/>
           <w:lang w:val="en-US"/>
         </w:rPr>
-        <w:t xml:space="preserve">    </w:t>
-      </w:r>
-      <w:bookmarkStart w:id="26" w:name="_Toc157960246"/>
-      <w:r>
-        <w:rPr>
-          <w:rFonts w:ascii="Courier New" w:hAnsi="Courier New" w:cs="Courier New"/>
-          <w:sz w:val="20"/>
-          <w:szCs w:val="20"/>
-          <w:lang w:val="en-US"/>
-        </w:rPr>
-        <w:t xml:space="preserve">int n = </w:t>
-      </w:r>
-      <w:proofErr w:type="spellStart"/>
-      <w:proofErr w:type="gramStart"/>
-      <w:r>
-        <w:rPr>
-          <w:rFonts w:ascii="Courier New" w:hAnsi="Courier New" w:cs="Courier New"/>
-          <w:sz w:val="20"/>
-          <w:szCs w:val="20"/>
-          <w:lang w:val="en-US"/>
-        </w:rPr>
-        <w:t>text.length</w:t>
-      </w:r>
-      <w:proofErr w:type="spellEnd"/>
-      <w:proofErr w:type="gramEnd"/>
-      <w:r>
-        <w:rPr>
-          <w:rFonts w:ascii="Courier New" w:hAnsi="Courier New" w:cs="Courier New"/>
-          <w:sz w:val="20"/>
-          <w:szCs w:val="20"/>
-          <w:lang w:val="en-US"/>
-        </w:rPr>
-        <w:t>();</w:t>
-      </w:r>
-      <w:bookmarkEnd w:id="26"/>
+        <w:t xml:space="preserve">    int n = 13;</w:t>
+      </w:r>
     </w:p>
     <w:p>
       <w:pPr>
@@ -13397,41 +13322,8 @@
           <w:szCs w:val="20"/>
           <w:lang w:val="en-US"/>
         </w:rPr>
-        <w:t xml:space="preserve">    </w:t>
-      </w:r>
-      <w:bookmarkStart w:id="27" w:name="_Toc157960247"/>
-      <w:r>
-        <w:rPr>
-          <w:rFonts w:ascii="Courier New" w:hAnsi="Courier New" w:cs="Courier New"/>
-          <w:sz w:val="20"/>
-          <w:szCs w:val="20"/>
-          <w:lang w:val="en-US"/>
-        </w:rPr>
-        <w:t xml:space="preserve">int m = </w:t>
-      </w:r>
-      <w:proofErr w:type="spellStart"/>
-      <w:proofErr w:type="gramStart"/>
-      <w:r>
-        <w:rPr>
-          <w:rFonts w:ascii="Courier New" w:hAnsi="Courier New" w:cs="Courier New"/>
-          <w:sz w:val="20"/>
-          <w:szCs w:val="20"/>
-          <w:lang w:val="en-US"/>
-        </w:rPr>
-        <w:t>pattern.length</w:t>
-      </w:r>
-      <w:proofErr w:type="spellEnd"/>
-      <w:proofErr w:type="gramEnd"/>
-      <w:r>
-        <w:rPr>
-          <w:rFonts w:ascii="Courier New" w:hAnsi="Courier New" w:cs="Courier New"/>
-          <w:sz w:val="20"/>
-          <w:szCs w:val="20"/>
-          <w:lang w:val="en-US"/>
-        </w:rPr>
-        <w:t>();</w:t>
-      </w:r>
-      <w:bookmarkEnd w:id="27"/>
+        <w:t xml:space="preserve">    int m = 5;</w:t>
+      </w:r>
     </w:p>
     <w:p>
       <w:pPr>
@@ -13454,27 +13346,7 @@
           <w:szCs w:val="20"/>
           <w:lang w:val="en-US"/>
         </w:rPr>
-        <w:t xml:space="preserve">    </w:t>
-      </w:r>
-      <w:bookmarkStart w:id="28" w:name="_Toc157960248"/>
-      <w:r>
-        <w:rPr>
-          <w:rFonts w:ascii="Courier New" w:hAnsi="Courier New" w:cs="Courier New"/>
-          <w:sz w:val="20"/>
-          <w:szCs w:val="20"/>
-          <w:lang w:val="en-US"/>
-        </w:rPr>
-        <w:t>int pos = -1;</w:t>
-      </w:r>
-      <w:bookmarkEnd w:id="28"/>
-      <w:r>
-        <w:rPr>
-          <w:rFonts w:ascii="Courier New" w:hAnsi="Courier New" w:cs="Courier New"/>
-          <w:sz w:val="20"/>
-          <w:szCs w:val="20"/>
-          <w:lang w:val="en-US"/>
-        </w:rPr>
-        <w:t xml:space="preserve"> </w:t>
+        <w:t xml:space="preserve">    int pos = -1;</w:t>
       </w:r>
     </w:p>
     <w:p>
@@ -13498,17 +13370,7 @@
           <w:szCs w:val="20"/>
           <w:lang w:val="en-US"/>
         </w:rPr>
-        <w:t xml:space="preserve">    </w:t>
-      </w:r>
-      <w:bookmarkStart w:id="29" w:name="_Toc157960249"/>
-      <w:r>
-        <w:rPr>
-          <w:rFonts w:ascii="Courier New" w:hAnsi="Courier New" w:cs="Courier New"/>
-          <w:sz w:val="20"/>
-          <w:szCs w:val="20"/>
-          <w:lang w:val="en-US"/>
-        </w:rPr>
-        <w:t xml:space="preserve">for (int </w:t>
+        <w:t xml:space="preserve">    for (int </w:t>
       </w:r>
       <w:proofErr w:type="spellStart"/>
       <w:r>
@@ -13570,7 +13432,6 @@
         </w:rPr>
         <w:t>) {</w:t>
       </w:r>
-      <w:bookmarkEnd w:id="29"/>
     </w:p>
     <w:p>
       <w:pPr>
@@ -13593,19 +13454,8 @@
           <w:szCs w:val="20"/>
           <w:lang w:val="en-US"/>
         </w:rPr>
-        <w:t xml:space="preserve">        </w:t>
-      </w:r>
-      <w:bookmarkStart w:id="30" w:name="_Toc157960250"/>
-      <w:r>
-        <w:rPr>
-          <w:rFonts w:ascii="Courier New" w:hAnsi="Courier New" w:cs="Courier New"/>
-          <w:sz w:val="20"/>
-          <w:szCs w:val="20"/>
-          <w:lang w:val="en-US"/>
-        </w:rPr>
-        <w:t>int j;</w:t>
-      </w:r>
-      <w:bookmarkEnd w:id="30"/>
+        <w:t xml:space="preserve">        int j;</w:t>
+      </w:r>
     </w:p>
     <w:p>
       <w:pPr>
@@ -13628,19 +13478,8 @@
           <w:szCs w:val="20"/>
           <w:lang w:val="en-US"/>
         </w:rPr>
-        <w:t xml:space="preserve">        </w:t>
-      </w:r>
-      <w:bookmarkStart w:id="31" w:name="_Toc157960251"/>
-      <w:r>
-        <w:rPr>
-          <w:rFonts w:ascii="Courier New" w:hAnsi="Courier New" w:cs="Courier New"/>
-          <w:sz w:val="20"/>
-          <w:szCs w:val="20"/>
-          <w:lang w:val="en-US"/>
-        </w:rPr>
-        <w:t>for (j = 0; j &lt; m; ++j) {</w:t>
-      </w:r>
-      <w:bookmarkEnd w:id="31"/>
+        <w:t xml:space="preserve">        for (j = 0; j &lt; m; ++j) {</w:t>
+      </w:r>
     </w:p>
     <w:p>
       <w:pPr>
@@ -13663,30 +13502,9 @@
           <w:szCs w:val="20"/>
           <w:lang w:val="en-US"/>
         </w:rPr>
-        <w:t xml:space="preserve">            </w:t>
-      </w:r>
-      <w:bookmarkStart w:id="32" w:name="_Toc157960252"/>
-      <w:r>
-        <w:rPr>
-          <w:rFonts w:ascii="Courier New" w:hAnsi="Courier New" w:cs="Courier New"/>
-          <w:sz w:val="20"/>
-          <w:szCs w:val="20"/>
-          <w:lang w:val="en-US"/>
-        </w:rPr>
-        <w:t>if (</w:t>
-      </w:r>
-      <w:proofErr w:type="gramStart"/>
-      <w:r>
-        <w:rPr>
-          <w:rFonts w:ascii="Courier New" w:hAnsi="Courier New" w:cs="Courier New"/>
-          <w:sz w:val="20"/>
-          <w:szCs w:val="20"/>
-          <w:lang w:val="en-US"/>
-        </w:rPr>
-        <w:t>text[</w:t>
+        <w:t xml:space="preserve">            if (text[</w:t>
       </w:r>
       <w:proofErr w:type="spellStart"/>
-      <w:proofErr w:type="gramEnd"/>
       <w:r>
         <w:rPr>
           <w:rFonts w:ascii="Courier New" w:hAnsi="Courier New" w:cs="Courier New"/>
@@ -13706,7 +13524,6 @@
         </w:rPr>
         <w:t xml:space="preserve"> + j] != pattern[j]) {</w:t>
       </w:r>
-      <w:bookmarkEnd w:id="32"/>
     </w:p>
     <w:p>
       <w:pPr>
@@ -13729,19 +13546,8 @@
           <w:szCs w:val="20"/>
           <w:lang w:val="en-US"/>
         </w:rPr>
-        <w:t xml:space="preserve">                </w:t>
-      </w:r>
-      <w:bookmarkStart w:id="33" w:name="_Toc157960253"/>
-      <w:r>
-        <w:rPr>
-          <w:rFonts w:ascii="Courier New" w:hAnsi="Courier New" w:cs="Courier New"/>
-          <w:sz w:val="20"/>
-          <w:szCs w:val="20"/>
-          <w:lang w:val="en-US"/>
-        </w:rPr>
-        <w:t>break;</w:t>
-      </w:r>
-      <w:bookmarkEnd w:id="33"/>
+        <w:t xml:space="preserve">                break;</w:t>
+      </w:r>
     </w:p>
     <w:p>
       <w:pPr>
@@ -13764,19 +13570,8 @@
           <w:szCs w:val="20"/>
           <w:lang w:val="en-US"/>
         </w:rPr>
-        <w:t xml:space="preserve">            </w:t>
-      </w:r>
-      <w:bookmarkStart w:id="34" w:name="_Toc157960254"/>
-      <w:r>
-        <w:rPr>
-          <w:rFonts w:ascii="Courier New" w:hAnsi="Courier New" w:cs="Courier New"/>
-          <w:sz w:val="20"/>
-          <w:szCs w:val="20"/>
-          <w:lang w:val="en-US"/>
-        </w:rPr>
-        <w:t>}</w:t>
-      </w:r>
-      <w:bookmarkEnd w:id="34"/>
+        <w:t xml:space="preserve">            }</w:t>
+      </w:r>
     </w:p>
     <w:p>
       <w:pPr>
@@ -13799,19 +13594,8 @@
           <w:szCs w:val="20"/>
           <w:lang w:val="en-US"/>
         </w:rPr>
-        <w:t xml:space="preserve">        </w:t>
-      </w:r>
-      <w:bookmarkStart w:id="35" w:name="_Toc157960255"/>
-      <w:r>
-        <w:rPr>
-          <w:rFonts w:ascii="Courier New" w:hAnsi="Courier New" w:cs="Courier New"/>
-          <w:sz w:val="20"/>
-          <w:szCs w:val="20"/>
-          <w:lang w:val="en-US"/>
-        </w:rPr>
-        <w:t>}</w:t>
-      </w:r>
-      <w:bookmarkEnd w:id="35"/>
+        <w:t xml:space="preserve">        }</w:t>
+      </w:r>
     </w:p>
     <w:p>
       <w:pPr>
@@ -13834,19 +13618,8 @@
           <w:szCs w:val="20"/>
           <w:lang w:val="en-US"/>
         </w:rPr>
-        <w:t xml:space="preserve">        </w:t>
-      </w:r>
-      <w:bookmarkStart w:id="36" w:name="_Toc157960256"/>
-      <w:r>
-        <w:rPr>
-          <w:rFonts w:ascii="Courier New" w:hAnsi="Courier New" w:cs="Courier New"/>
-          <w:sz w:val="20"/>
-          <w:szCs w:val="20"/>
-          <w:lang w:val="en-US"/>
-        </w:rPr>
-        <w:t>if (j == m) {</w:t>
-      </w:r>
-      <w:bookmarkEnd w:id="36"/>
+        <w:t xml:space="preserve">        if (j == m) {</w:t>
+      </w:r>
     </w:p>
     <w:p>
       <w:pPr>
@@ -13869,17 +13642,7 @@
           <w:szCs w:val="20"/>
           <w:lang w:val="en-US"/>
         </w:rPr>
-        <w:t xml:space="preserve">            </w:t>
-      </w:r>
-      <w:bookmarkStart w:id="37" w:name="_Toc157960257"/>
-      <w:r>
-        <w:rPr>
-          <w:rFonts w:ascii="Courier New" w:hAnsi="Courier New" w:cs="Courier New"/>
-          <w:sz w:val="20"/>
-          <w:szCs w:val="20"/>
-          <w:lang w:val="en-US"/>
-        </w:rPr>
-        <w:t xml:space="preserve">pos = </w:t>
+        <w:t xml:space="preserve">            pos = </w:t>
       </w:r>
       <w:proofErr w:type="spellStart"/>
       <w:r>
@@ -13901,7 +13664,6 @@
         </w:rPr>
         <w:t>;</w:t>
       </w:r>
-      <w:bookmarkEnd w:id="37"/>
     </w:p>
     <w:p>
       <w:pPr>
@@ -13924,19 +13686,8 @@
           <w:szCs w:val="20"/>
           <w:lang w:val="en-US"/>
         </w:rPr>
-        <w:t xml:space="preserve">            </w:t>
-      </w:r>
-      <w:bookmarkStart w:id="38" w:name="_Toc157960258"/>
-      <w:r>
-        <w:rPr>
-          <w:rFonts w:ascii="Courier New" w:hAnsi="Courier New" w:cs="Courier New"/>
-          <w:sz w:val="20"/>
-          <w:szCs w:val="20"/>
-          <w:lang w:val="en-US"/>
-        </w:rPr>
-        <w:t>break;</w:t>
-      </w:r>
-      <w:bookmarkEnd w:id="38"/>
+        <w:t xml:space="preserve">            break;</w:t>
+      </w:r>
     </w:p>
     <w:p>
       <w:pPr>
@@ -13959,19 +13710,8 @@
           <w:szCs w:val="20"/>
           <w:lang w:val="en-US"/>
         </w:rPr>
-        <w:t xml:space="preserve">        </w:t>
-      </w:r>
-      <w:bookmarkStart w:id="39" w:name="_Toc157960259"/>
-      <w:r>
-        <w:rPr>
-          <w:rFonts w:ascii="Courier New" w:hAnsi="Courier New" w:cs="Courier New"/>
-          <w:sz w:val="20"/>
-          <w:szCs w:val="20"/>
-          <w:lang w:val="en-US"/>
-        </w:rPr>
-        <w:t>}</w:t>
-      </w:r>
-      <w:bookmarkEnd w:id="39"/>
+        <w:t xml:space="preserve">        }</w:t>
+      </w:r>
     </w:p>
     <w:p>
       <w:pPr>
@@ -13994,19 +13734,8 @@
           <w:szCs w:val="20"/>
           <w:lang w:val="en-US"/>
         </w:rPr>
-        <w:t xml:space="preserve">    </w:t>
-      </w:r>
-      <w:bookmarkStart w:id="40" w:name="_Toc157960260"/>
-      <w:r>
-        <w:rPr>
-          <w:rFonts w:ascii="Courier New" w:hAnsi="Courier New" w:cs="Courier New"/>
-          <w:sz w:val="20"/>
-          <w:szCs w:val="20"/>
-          <w:lang w:val="en-US"/>
-        </w:rPr>
-        <w:t>}</w:t>
-      </w:r>
-      <w:bookmarkEnd w:id="40"/>
+        <w:t xml:space="preserve">    }</w:t>
+      </w:r>
     </w:p>
     <w:p>
       <w:pPr>
@@ -14029,39 +13758,8 @@
           <w:szCs w:val="20"/>
           <w:lang w:val="en-US"/>
         </w:rPr>
-        <w:t xml:space="preserve">    </w:t>
-      </w:r>
-      <w:bookmarkStart w:id="41" w:name="_Toc157960261"/>
-      <w:r>
-        <w:rPr>
-          <w:rFonts w:ascii="Courier New" w:hAnsi="Courier New" w:cs="Courier New"/>
-          <w:sz w:val="20"/>
-          <w:szCs w:val="20"/>
-          <w:lang w:val="en-US"/>
-        </w:rPr>
-        <w:t>if (</w:t>
-      </w:r>
-      <w:proofErr w:type="gramStart"/>
-      <w:r>
-        <w:rPr>
-          <w:rFonts w:ascii="Courier New" w:hAnsi="Courier New" w:cs="Courier New"/>
-          <w:sz w:val="20"/>
-          <w:szCs w:val="20"/>
-          <w:lang w:val="en-US"/>
-        </w:rPr>
-        <w:t>pos !</w:t>
-      </w:r>
-      <w:proofErr w:type="gramEnd"/>
-      <w:r>
-        <w:rPr>
-          <w:rFonts w:ascii="Courier New" w:hAnsi="Courier New" w:cs="Courier New"/>
-          <w:sz w:val="20"/>
-          <w:szCs w:val="20"/>
-          <w:lang w:val="en-US"/>
-        </w:rPr>
-        <w:t>= -1) {</w:t>
-      </w:r>
-      <w:bookmarkEnd w:id="41"/>
+        <w:t xml:space="preserve">    if (pos != -1) {</w:t>
+      </w:r>
     </w:p>
     <w:p>
       <w:pPr>
@@ -14084,21 +13782,9 @@
           <w:szCs w:val="20"/>
           <w:lang w:val="en-US"/>
         </w:rPr>
-        <w:t xml:space="preserve">        </w:t>
-      </w:r>
-      <w:bookmarkStart w:id="42" w:name="_Toc157960262"/>
-      <w:proofErr w:type="gramStart"/>
-      <w:r>
-        <w:rPr>
-          <w:rFonts w:ascii="Courier New" w:hAnsi="Courier New" w:cs="Courier New"/>
-          <w:sz w:val="20"/>
-          <w:szCs w:val="20"/>
-          <w:lang w:val="en-US"/>
-        </w:rPr>
-        <w:t>std::</w:t>
+        <w:t xml:space="preserve">        std::</w:t>
       </w:r>
       <w:proofErr w:type="spellStart"/>
-      <w:proofErr w:type="gramEnd"/>
       <w:r>
         <w:rPr>
           <w:rFonts w:ascii="Courier New" w:hAnsi="Courier New" w:cs="Courier New"/>
@@ -14138,7 +13824,6 @@
         </w:rPr>
         <w:t>;</w:t>
       </w:r>
-      <w:bookmarkEnd w:id="42"/>
     </w:p>
     <w:p>
       <w:pPr>
@@ -14161,19 +13846,8 @@
           <w:szCs w:val="20"/>
           <w:lang w:val="en-US"/>
         </w:rPr>
-        <w:t xml:space="preserve">    </w:t>
-      </w:r>
-      <w:bookmarkStart w:id="43" w:name="_Toc157960263"/>
-      <w:r>
-        <w:rPr>
-          <w:rFonts w:ascii="Courier New" w:hAnsi="Courier New" w:cs="Courier New"/>
-          <w:sz w:val="20"/>
-          <w:szCs w:val="20"/>
-          <w:lang w:val="en-US"/>
-        </w:rPr>
-        <w:t>} else {</w:t>
-      </w:r>
-      <w:bookmarkEnd w:id="43"/>
+        <w:t xml:space="preserve">    } else {</w:t>
+      </w:r>
     </w:p>
     <w:p>
       <w:pPr>
@@ -14195,21 +13869,9 @@
           <w:szCs w:val="20"/>
           <w:lang w:val="en-US"/>
         </w:rPr>
-        <w:t xml:space="preserve">        </w:t>
-      </w:r>
-      <w:bookmarkStart w:id="44" w:name="_Toc157960264"/>
-      <w:proofErr w:type="gramStart"/>
-      <w:r>
-        <w:rPr>
-          <w:rFonts w:ascii="Courier New" w:hAnsi="Courier New" w:cs="Courier New"/>
-          <w:sz w:val="20"/>
-          <w:szCs w:val="20"/>
-          <w:lang w:val="en-US"/>
-        </w:rPr>
-        <w:t>std::</w:t>
+        <w:t xml:space="preserve">        std::</w:t>
       </w:r>
       <w:proofErr w:type="spellStart"/>
-      <w:proofErr w:type="gramEnd"/>
       <w:r>
         <w:rPr>
           <w:rFonts w:ascii="Courier New" w:hAnsi="Courier New" w:cs="Courier New"/>
@@ -14229,7 +13891,6 @@
         </w:rPr>
         <w:t xml:space="preserve"> &lt;&lt; "Pattern not found." </w:t>
       </w:r>
-      <w:proofErr w:type="gramStart"/>
       <w:r>
         <w:rPr>
           <w:rFonts w:ascii="Courier New" w:hAnsi="Courier New" w:cs="Courier New"/>
@@ -14238,14 +13899,32 @@
         </w:rPr>
         <w:t xml:space="preserve">&lt;&lt; </w:t>
       </w:r>
+      <w:r>
+        <w:rPr>
+          <w:rFonts w:ascii="Courier New" w:hAnsi="Courier New" w:cs="Courier New"/>
+          <w:sz w:val="20"/>
+          <w:szCs w:val="20"/>
+          <w:lang w:val="en-US"/>
+        </w:rPr>
+        <w:t>std</w:t>
+      </w:r>
+      <w:r>
+        <w:rPr>
+          <w:rFonts w:ascii="Courier New" w:hAnsi="Courier New" w:cs="Courier New"/>
+          <w:sz w:val="20"/>
+          <w:szCs w:val="20"/>
+        </w:rPr>
+        <w:t>::</w:t>
+      </w:r>
       <w:proofErr w:type="spellStart"/>
       <w:r>
         <w:rPr>
           <w:rFonts w:ascii="Courier New" w:hAnsi="Courier New" w:cs="Courier New"/>
           <w:sz w:val="20"/>
           <w:szCs w:val="20"/>
-        </w:rPr>
-        <w:t>std</w:t>
+          <w:lang w:val="en-US"/>
+        </w:rPr>
+        <w:t>endl</w:t>
       </w:r>
       <w:proofErr w:type="spellEnd"/>
       <w:r>
@@ -14254,28 +13933,8 @@
           <w:sz w:val="20"/>
           <w:szCs w:val="20"/>
         </w:rPr>
-        <w:t>::</w:t>
-      </w:r>
-      <w:proofErr w:type="spellStart"/>
-      <w:proofErr w:type="gramEnd"/>
-      <w:r>
-        <w:rPr>
-          <w:rFonts w:ascii="Courier New" w:hAnsi="Courier New" w:cs="Courier New"/>
-          <w:sz w:val="20"/>
-          <w:szCs w:val="20"/>
-        </w:rPr>
-        <w:t>endl</w:t>
-      </w:r>
-      <w:proofErr w:type="spellEnd"/>
-      <w:r>
-        <w:rPr>
-          <w:rFonts w:ascii="Courier New" w:hAnsi="Courier New" w:cs="Courier New"/>
-          <w:sz w:val="20"/>
-          <w:szCs w:val="20"/>
-        </w:rPr>
         <w:t>;</w:t>
       </w:r>
-      <w:bookmarkEnd w:id="44"/>
     </w:p>
     <w:p>
       <w:pPr>
@@ -14296,18 +13955,8 @@
           <w:sz w:val="20"/>
           <w:szCs w:val="20"/>
         </w:rPr>
-        <w:t xml:space="preserve">    </w:t>
-      </w:r>
-      <w:bookmarkStart w:id="45" w:name="_Toc157960265"/>
-      <w:r>
-        <w:rPr>
-          <w:rFonts w:ascii="Courier New" w:hAnsi="Courier New" w:cs="Courier New"/>
-          <w:sz w:val="20"/>
-          <w:szCs w:val="20"/>
-        </w:rPr>
-        <w:t>}</w:t>
-      </w:r>
-      <w:bookmarkEnd w:id="45"/>
+        <w:t xml:space="preserve">    }</w:t>
+      </w:r>
     </w:p>
     <w:p>
       <w:pPr>
@@ -14330,17 +13979,15 @@
         </w:rPr>
         <w:t xml:space="preserve">    </w:t>
       </w:r>
-      <w:bookmarkStart w:id="46" w:name="_Toc157960266"/>
-      <w:proofErr w:type="spellStart"/>
-      <w:r>
-        <w:rPr>
-          <w:rFonts w:ascii="Courier New" w:hAnsi="Courier New" w:cs="Courier New"/>
-          <w:sz w:val="20"/>
-          <w:szCs w:val="20"/>
+      <w:r>
+        <w:rPr>
+          <w:rFonts w:ascii="Courier New" w:hAnsi="Courier New" w:cs="Courier New"/>
+          <w:sz w:val="20"/>
+          <w:szCs w:val="20"/>
+          <w:lang w:val="en-US"/>
         </w:rPr>
         <w:t>return</w:t>
       </w:r>
-      <w:proofErr w:type="spellEnd"/>
       <w:r>
         <w:rPr>
           <w:rFonts w:ascii="Courier New" w:hAnsi="Courier New" w:cs="Courier New"/>
@@ -14349,7 +13996,6 @@
         </w:rPr>
         <w:t xml:space="preserve"> 0;</w:t>
       </w:r>
-      <w:bookmarkEnd w:id="46"/>
     </w:p>
     <w:p>
       <w:pPr>
@@ -14359,12 +14005,11 @@
         <w:spacing w:after="0" w:line="240" w:lineRule="auto"/>
         <w:outlineLvl w:val="0"/>
         <w:rPr>
-          <w:rFonts w:ascii="Courier New" w:hAnsi="Courier New" w:cs="Courier New"/>
-          <w:sz w:val="20"/>
-          <w:szCs w:val="20"/>
-        </w:rPr>
-      </w:pPr>
-      <w:bookmarkStart w:id="47" w:name="_Toc157960267"/>
+          <w:rFonts w:ascii="Times New Roman" w:hAnsi="Times New Roman" w:cs="Times New Roman"/>
+          <w:sz w:val="28"/>
+          <w:szCs w:val="28"/>
+        </w:rPr>
+      </w:pPr>
       <w:r>
         <w:rPr>
           <w:rFonts w:ascii="Courier New" w:hAnsi="Courier New" w:cs="Courier New"/>
@@ -14373,7 +14018,41 @@
         </w:rPr>
         <w:t>}</w:t>
       </w:r>
-      <w:bookmarkEnd w:id="47"/>
+      <w:r>
+        <w:rPr>
+          <w:rFonts w:ascii="Times New Roman" w:hAnsi="Times New Roman" w:cs="Times New Roman"/>
+          <w:sz w:val="28"/>
+          <w:szCs w:val="28"/>
+        </w:rPr>
+        <w:br/>
+      </w:r>
+      <w:bookmarkStart w:id="21" w:name="_Toc157960268"/>
+      <w:r>
+        <w:rPr>
+          <w:rFonts w:ascii="Times New Roman" w:hAnsi="Times New Roman" w:cs="Times New Roman"/>
+          <w:sz w:val="28"/>
+          <w:szCs w:val="28"/>
+        </w:rPr>
+        <w:t xml:space="preserve">Листинг 3 – Программная реализация </w:t>
+      </w:r>
+      <w:r>
+        <w:rPr>
+          <w:rFonts w:ascii="Times New Roman" w:hAnsi="Times New Roman" w:cs="Times New Roman"/>
+          <w:sz w:val="28"/>
+          <w:szCs w:val="28"/>
+        </w:rPr>
+        <w:t xml:space="preserve">класса </w:t>
+      </w:r>
+      <w:r>
+        <w:rPr>
+          <w:rFonts w:ascii="Times New Roman" w:hAnsi="Times New Roman" w:cs="Times New Roman"/>
+          <w:sz w:val="28"/>
+          <w:szCs w:val="28"/>
+          <w:lang w:val="en-US"/>
+        </w:rPr>
+        <w:t>Rectangle</w:t>
+      </w:r>
+      <w:bookmarkEnd w:id="21"/>
     </w:p>
     <w:p>
       <w:pPr>
@@ -14383,46 +14062,24 @@
         <w:spacing w:after="0" w:line="240" w:lineRule="auto"/>
         <w:outlineLvl w:val="0"/>
         <w:rPr>
-          <w:rFonts w:ascii="Times New Roman" w:hAnsi="Times New Roman" w:cs="Times New Roman"/>
-          <w:sz w:val="28"/>
-          <w:szCs w:val="28"/>
-        </w:rPr>
-      </w:pPr>
-      <w:r>
-        <w:rPr>
-          <w:rFonts w:ascii="Times New Roman" w:hAnsi="Times New Roman" w:cs="Times New Roman"/>
-          <w:sz w:val="28"/>
-          <w:szCs w:val="28"/>
-        </w:rPr>
-        <w:br/>
-      </w:r>
-      <w:bookmarkStart w:id="48" w:name="_Toc157960268"/>
-      <w:r>
-        <w:rPr>
-          <w:rFonts w:ascii="Times New Roman" w:hAnsi="Times New Roman" w:cs="Times New Roman"/>
-          <w:sz w:val="28"/>
-          <w:szCs w:val="28"/>
-        </w:rPr>
-        <w:t xml:space="preserve">Листинг 3 – Программная реализация </w:t>
-      </w:r>
-      <w:r>
-        <w:rPr>
-          <w:rFonts w:ascii="Times New Roman" w:hAnsi="Times New Roman" w:cs="Times New Roman"/>
-          <w:sz w:val="28"/>
-          <w:szCs w:val="28"/>
-        </w:rPr>
-        <w:t xml:space="preserve">класса </w:t>
-      </w:r>
-      <w:r>
-        <w:rPr>
-          <w:rFonts w:ascii="Times New Roman" w:hAnsi="Times New Roman" w:cs="Times New Roman"/>
-          <w:sz w:val="28"/>
-          <w:szCs w:val="28"/>
-          <w:lang w:val="en-US"/>
-        </w:rPr>
-        <w:t>Rectangle</w:t>
-      </w:r>
-      <w:bookmarkEnd w:id="48"/>
+          <w:rFonts w:ascii="Courier New" w:hAnsi="Courier New" w:cs="Courier New"/>
+          <w:sz w:val="20"/>
+          <w:szCs w:val="20"/>
+          <w:lang w:val="en-US"/>
+        </w:rPr>
+      </w:pPr>
+      <w:bookmarkStart w:id="22" w:name="_Toc157960269"/>
+      <w:r>
+        <w:rPr>
+          <w:rFonts w:ascii="Courier New" w:hAnsi="Courier New" w:cs="Courier New"/>
+          <w:sz w:val="20"/>
+          <w:szCs w:val="20"/>
+          <w:lang w:val="en-US"/>
+        </w:rPr>
+        <w:lastRenderedPageBreak/>
+        <w:t>#include &lt;iostream&gt;</w:t>
+      </w:r>
+      <w:bookmarkEnd w:id="22"/>
     </w:p>
     <w:p>
       <w:pPr>
@@ -14438,17 +14095,17 @@
           <w:lang w:val="en-US"/>
         </w:rPr>
       </w:pPr>
-      <w:bookmarkStart w:id="49" w:name="_Toc157960269"/>
-      <w:r>
-        <w:rPr>
-          <w:rFonts w:ascii="Courier New" w:hAnsi="Courier New" w:cs="Courier New"/>
-          <w:sz w:val="20"/>
-          <w:szCs w:val="20"/>
-          <w:lang w:val="en-US"/>
-        </w:rPr>
-        <w:t>#include &lt;iostream&gt;</w:t>
-      </w:r>
-      <w:bookmarkEnd w:id="49"/>
+      <w:bookmarkStart w:id="23" w:name="_Toc157960270"/>
+      <w:r>
+        <w:rPr>
+          <w:rFonts w:ascii="Courier New" w:hAnsi="Courier New" w:cs="Courier New"/>
+          <w:sz w:val="20"/>
+          <w:szCs w:val="20"/>
+          <w:lang w:val="en-US"/>
+        </w:rPr>
+        <w:t>class Rectangle {</w:t>
+      </w:r>
+      <w:bookmarkEnd w:id="23"/>
     </w:p>
     <w:p>
       <w:pPr>
@@ -14464,18 +14121,17 @@
           <w:lang w:val="en-US"/>
         </w:rPr>
       </w:pPr>
-      <w:bookmarkStart w:id="50" w:name="_Toc157960270"/>
-      <w:r>
-        <w:rPr>
-          <w:rFonts w:ascii="Courier New" w:hAnsi="Courier New" w:cs="Courier New"/>
-          <w:sz w:val="20"/>
-          <w:szCs w:val="20"/>
-          <w:lang w:val="en-US"/>
-        </w:rPr>
-        <w:lastRenderedPageBreak/>
-        <w:t>class Rectangle {</w:t>
-      </w:r>
-      <w:bookmarkEnd w:id="50"/>
+      <w:bookmarkStart w:id="24" w:name="_Toc157960271"/>
+      <w:r>
+        <w:rPr>
+          <w:rFonts w:ascii="Courier New" w:hAnsi="Courier New" w:cs="Courier New"/>
+          <w:sz w:val="20"/>
+          <w:szCs w:val="20"/>
+          <w:lang w:val="en-US"/>
+        </w:rPr>
+        <w:t>private:</w:t>
+      </w:r>
+      <w:bookmarkEnd w:id="24"/>
     </w:p>
     <w:p>
       <w:pPr>
@@ -14491,17 +14147,26 @@
           <w:lang w:val="en-US"/>
         </w:rPr>
       </w:pPr>
-      <w:bookmarkStart w:id="51" w:name="_Toc157960271"/>
-      <w:r>
-        <w:rPr>
-          <w:rFonts w:ascii="Courier New" w:hAnsi="Courier New" w:cs="Courier New"/>
-          <w:sz w:val="20"/>
-          <w:szCs w:val="20"/>
-          <w:lang w:val="en-US"/>
-        </w:rPr>
-        <w:t>private:</w:t>
-      </w:r>
-      <w:bookmarkEnd w:id="51"/>
+      <w:r>
+        <w:rPr>
+          <w:rFonts w:ascii="Courier New" w:hAnsi="Courier New" w:cs="Courier New"/>
+          <w:sz w:val="20"/>
+          <w:szCs w:val="20"/>
+          <w:lang w:val="en-US"/>
+        </w:rPr>
+        <w:t xml:space="preserve">    </w:t>
+      </w:r>
+      <w:bookmarkStart w:id="25" w:name="_Toc157960272"/>
+      <w:r>
+        <w:rPr>
+          <w:rFonts w:ascii="Courier New" w:hAnsi="Courier New" w:cs="Courier New"/>
+          <w:sz w:val="20"/>
+          <w:szCs w:val="20"/>
+          <w:lang w:val="en-US"/>
+        </w:rPr>
+        <w:t>int width;</w:t>
+      </w:r>
+      <w:bookmarkEnd w:id="25"/>
     </w:p>
     <w:p>
       <w:pPr>
@@ -14526,17 +14191,17 @@
         </w:rPr>
         <w:t xml:space="preserve">    </w:t>
       </w:r>
-      <w:bookmarkStart w:id="52" w:name="_Toc157960272"/>
-      <w:r>
-        <w:rPr>
-          <w:rFonts w:ascii="Courier New" w:hAnsi="Courier New" w:cs="Courier New"/>
-          <w:sz w:val="20"/>
-          <w:szCs w:val="20"/>
-          <w:lang w:val="en-US"/>
-        </w:rPr>
-        <w:t>int width;</w:t>
-      </w:r>
-      <w:bookmarkEnd w:id="52"/>
+      <w:bookmarkStart w:id="26" w:name="_Toc157960273"/>
+      <w:r>
+        <w:rPr>
+          <w:rFonts w:ascii="Courier New" w:hAnsi="Courier New" w:cs="Courier New"/>
+          <w:sz w:val="20"/>
+          <w:szCs w:val="20"/>
+          <w:lang w:val="en-US"/>
+        </w:rPr>
+        <w:t>int height;</w:t>
+      </w:r>
+      <w:bookmarkEnd w:id="26"/>
     </w:p>
     <w:p>
       <w:pPr>
@@ -14552,26 +14217,17 @@
           <w:lang w:val="en-US"/>
         </w:rPr>
       </w:pPr>
-      <w:r>
-        <w:rPr>
-          <w:rFonts w:ascii="Courier New" w:hAnsi="Courier New" w:cs="Courier New"/>
-          <w:sz w:val="20"/>
-          <w:szCs w:val="20"/>
-          <w:lang w:val="en-US"/>
-        </w:rPr>
-        <w:t xml:space="preserve">    </w:t>
-      </w:r>
-      <w:bookmarkStart w:id="53" w:name="_Toc157960273"/>
-      <w:r>
-        <w:rPr>
-          <w:rFonts w:ascii="Courier New" w:hAnsi="Courier New" w:cs="Courier New"/>
-          <w:sz w:val="20"/>
-          <w:szCs w:val="20"/>
-          <w:lang w:val="en-US"/>
-        </w:rPr>
-        <w:t>int height;</w:t>
-      </w:r>
-      <w:bookmarkEnd w:id="53"/>
+      <w:bookmarkStart w:id="27" w:name="_Toc157960274"/>
+      <w:r>
+        <w:rPr>
+          <w:rFonts w:ascii="Courier New" w:hAnsi="Courier New" w:cs="Courier New"/>
+          <w:sz w:val="20"/>
+          <w:szCs w:val="20"/>
+          <w:lang w:val="en-US"/>
+        </w:rPr>
+        <w:t>public:</w:t>
+      </w:r>
+      <w:bookmarkEnd w:id="27"/>
     </w:p>
     <w:p>
       <w:pPr>
@@ -14587,17 +14243,26 @@
           <w:lang w:val="en-US"/>
         </w:rPr>
       </w:pPr>
-      <w:bookmarkStart w:id="54" w:name="_Toc157960274"/>
-      <w:r>
-        <w:rPr>
-          <w:rFonts w:ascii="Courier New" w:hAnsi="Courier New" w:cs="Courier New"/>
-          <w:sz w:val="20"/>
-          <w:szCs w:val="20"/>
-          <w:lang w:val="en-US"/>
-        </w:rPr>
-        <w:t>public:</w:t>
-      </w:r>
-      <w:bookmarkEnd w:id="54"/>
+      <w:r>
+        <w:rPr>
+          <w:rFonts w:ascii="Courier New" w:hAnsi="Courier New" w:cs="Courier New"/>
+          <w:sz w:val="20"/>
+          <w:szCs w:val="20"/>
+          <w:lang w:val="en-US"/>
+        </w:rPr>
+        <w:t xml:space="preserve">    </w:t>
+      </w:r>
+      <w:bookmarkStart w:id="28" w:name="_Toc157960275"/>
+      <w:r>
+        <w:rPr>
+          <w:rFonts w:ascii="Courier New" w:hAnsi="Courier New" w:cs="Courier New"/>
+          <w:sz w:val="20"/>
+          <w:szCs w:val="20"/>
+          <w:lang w:val="en-US"/>
+        </w:rPr>
+        <w:t>Rectangle(int w, int h){}</w:t>
+      </w:r>
+      <w:bookmarkEnd w:id="28"/>
     </w:p>
     <w:p>
       <w:pPr>
@@ -14622,28 +14287,37 @@
         </w:rPr>
         <w:t xml:space="preserve">    </w:t>
       </w:r>
-      <w:bookmarkStart w:id="55" w:name="_Toc157960275"/>
-      <w:proofErr w:type="gramStart"/>
-      <w:r>
-        <w:rPr>
-          <w:rFonts w:ascii="Courier New" w:hAnsi="Courier New" w:cs="Courier New"/>
-          <w:sz w:val="20"/>
-          <w:szCs w:val="20"/>
-          <w:lang w:val="en-US"/>
-        </w:rPr>
-        <w:t>Rectangle(</w:t>
-      </w:r>
-      <w:proofErr w:type="gramEnd"/>
-      <w:r>
-        <w:rPr>
-          <w:rFonts w:ascii="Courier New" w:hAnsi="Courier New" w:cs="Courier New"/>
-          <w:sz w:val="20"/>
-          <w:szCs w:val="20"/>
-          <w:lang w:val="en-US"/>
-        </w:rPr>
-        <w:t>int w, int h){}</w:t>
-      </w:r>
-      <w:bookmarkEnd w:id="55"/>
+      <w:bookmarkStart w:id="29" w:name="_Toc157960276"/>
+      <w:r>
+        <w:rPr>
+          <w:rFonts w:ascii="Courier New" w:hAnsi="Courier New" w:cs="Courier New"/>
+          <w:sz w:val="20"/>
+          <w:szCs w:val="20"/>
+          <w:lang w:val="en-US"/>
+        </w:rPr>
+        <w:t xml:space="preserve">void </w:t>
+      </w:r>
+      <w:proofErr w:type="spellStart"/>
+      <w:r>
+        <w:rPr>
+          <w:rFonts w:ascii="Courier New" w:hAnsi="Courier New" w:cs="Courier New"/>
+          <w:sz w:val="20"/>
+          <w:szCs w:val="20"/>
+          <w:lang w:val="en-US"/>
+        </w:rPr>
+        <w:t>setWidth</w:t>
+      </w:r>
+      <w:proofErr w:type="spellEnd"/>
+      <w:r>
+        <w:rPr>
+          <w:rFonts w:ascii="Courier New" w:hAnsi="Courier New" w:cs="Courier New"/>
+          <w:sz w:val="20"/>
+          <w:szCs w:val="20"/>
+          <w:lang w:val="en-US"/>
+        </w:rPr>
+        <w:t>(int w) { width = w; }</w:t>
+      </w:r>
+      <w:bookmarkEnd w:id="29"/>
     </w:p>
     <w:p>
       <w:pPr>
@@ -14668,7 +14342,7 @@
         </w:rPr>
         <w:t xml:space="preserve">    </w:t>
       </w:r>
-      <w:bookmarkStart w:id="56" w:name="_Toc157960276"/>
+      <w:bookmarkStart w:id="30" w:name="_Toc157960277"/>
       <w:r>
         <w:rPr>
           <w:rFonts w:ascii="Courier New" w:hAnsi="Courier New" w:cs="Courier New"/>
@@ -14679,15 +14353,14 @@
         <w:t xml:space="preserve">void </w:t>
       </w:r>
       <w:proofErr w:type="spellStart"/>
-      <w:proofErr w:type="gramStart"/>
-      <w:r>
-        <w:rPr>
-          <w:rFonts w:ascii="Courier New" w:hAnsi="Courier New" w:cs="Courier New"/>
-          <w:sz w:val="20"/>
-          <w:szCs w:val="20"/>
-          <w:lang w:val="en-US"/>
-        </w:rPr>
-        <w:t>setWidth</w:t>
+      <w:r>
+        <w:rPr>
+          <w:rFonts w:ascii="Courier New" w:hAnsi="Courier New" w:cs="Courier New"/>
+          <w:sz w:val="20"/>
+          <w:szCs w:val="20"/>
+          <w:lang w:val="en-US"/>
+        </w:rPr>
+        <w:t>setHeight</w:t>
       </w:r>
       <w:proofErr w:type="spellEnd"/>
       <w:r>
@@ -14697,19 +14370,9 @@
           <w:szCs w:val="20"/>
           <w:lang w:val="en-US"/>
         </w:rPr>
-        <w:t>(</w:t>
-      </w:r>
-      <w:proofErr w:type="gramEnd"/>
-      <w:r>
-        <w:rPr>
-          <w:rFonts w:ascii="Courier New" w:hAnsi="Courier New" w:cs="Courier New"/>
-          <w:sz w:val="20"/>
-          <w:szCs w:val="20"/>
-          <w:lang w:val="en-US"/>
-        </w:rPr>
-        <w:t>int w) { width = w; }</w:t>
-      </w:r>
-      <w:bookmarkEnd w:id="56"/>
+        <w:t>(int h) { height = h; }</w:t>
+      </w:r>
+      <w:bookmarkEnd w:id="30"/>
     </w:p>
     <w:p>
       <w:pPr>
@@ -14734,26 +14397,25 @@
         </w:rPr>
         <w:t xml:space="preserve">    </w:t>
       </w:r>
-      <w:bookmarkStart w:id="57" w:name="_Toc157960277"/>
-      <w:r>
-        <w:rPr>
-          <w:rFonts w:ascii="Courier New" w:hAnsi="Courier New" w:cs="Courier New"/>
-          <w:sz w:val="20"/>
-          <w:szCs w:val="20"/>
-          <w:lang w:val="en-US"/>
-        </w:rPr>
-        <w:t xml:space="preserve">void </w:t>
+      <w:bookmarkStart w:id="31" w:name="_Toc157960278"/>
+      <w:r>
+        <w:rPr>
+          <w:rFonts w:ascii="Courier New" w:hAnsi="Courier New" w:cs="Courier New"/>
+          <w:sz w:val="20"/>
+          <w:szCs w:val="20"/>
+          <w:lang w:val="en-US"/>
+        </w:rPr>
+        <w:t xml:space="preserve">int </w:t>
       </w:r>
       <w:proofErr w:type="spellStart"/>
-      <w:proofErr w:type="gramStart"/>
-      <w:r>
-        <w:rPr>
-          <w:rFonts w:ascii="Courier New" w:hAnsi="Courier New" w:cs="Courier New"/>
-          <w:sz w:val="20"/>
-          <w:szCs w:val="20"/>
-          <w:lang w:val="en-US"/>
-        </w:rPr>
-        <w:t>setHeight</w:t>
+      <w:r>
+        <w:rPr>
+          <w:rFonts w:ascii="Courier New" w:hAnsi="Courier New" w:cs="Courier New"/>
+          <w:sz w:val="20"/>
+          <w:szCs w:val="20"/>
+          <w:lang w:val="en-US"/>
+        </w:rPr>
+        <w:t>getWidth</w:t>
       </w:r>
       <w:proofErr w:type="spellEnd"/>
       <w:r>
@@ -14763,19 +14425,9 @@
           <w:szCs w:val="20"/>
           <w:lang w:val="en-US"/>
         </w:rPr>
-        <w:t>(</w:t>
-      </w:r>
-      <w:proofErr w:type="gramEnd"/>
-      <w:r>
-        <w:rPr>
-          <w:rFonts w:ascii="Courier New" w:hAnsi="Courier New" w:cs="Courier New"/>
-          <w:sz w:val="20"/>
-          <w:szCs w:val="20"/>
-          <w:lang w:val="en-US"/>
-        </w:rPr>
-        <w:t>int h) { height = h; }</w:t>
-      </w:r>
-      <w:bookmarkEnd w:id="57"/>
+        <w:t>() const { return width; }</w:t>
+      </w:r>
+      <w:bookmarkEnd w:id="31"/>
     </w:p>
     <w:p>
       <w:pPr>
@@ -14800,7 +14452,7 @@
         </w:rPr>
         <w:t xml:space="preserve">    </w:t>
       </w:r>
-      <w:bookmarkStart w:id="58" w:name="_Toc157960278"/>
+      <w:bookmarkStart w:id="32" w:name="_Toc157960279"/>
       <w:r>
         <w:rPr>
           <w:rFonts w:ascii="Courier New" w:hAnsi="Courier New" w:cs="Courier New"/>
@@ -14811,15 +14463,14 @@
         <w:t xml:space="preserve">int </w:t>
       </w:r>
       <w:proofErr w:type="spellStart"/>
-      <w:proofErr w:type="gramStart"/>
-      <w:r>
-        <w:rPr>
-          <w:rFonts w:ascii="Courier New" w:hAnsi="Courier New" w:cs="Courier New"/>
-          <w:sz w:val="20"/>
-          <w:szCs w:val="20"/>
-          <w:lang w:val="en-US"/>
-        </w:rPr>
-        <w:t>getWidth</w:t>
+      <w:r>
+        <w:rPr>
+          <w:rFonts w:ascii="Courier New" w:hAnsi="Courier New" w:cs="Courier New"/>
+          <w:sz w:val="20"/>
+          <w:szCs w:val="20"/>
+          <w:lang w:val="en-US"/>
+        </w:rPr>
+        <w:t>getHeight</w:t>
       </w:r>
       <w:proofErr w:type="spellEnd"/>
       <w:r>
@@ -14829,19 +14480,9 @@
           <w:szCs w:val="20"/>
           <w:lang w:val="en-US"/>
         </w:rPr>
-        <w:t>(</w:t>
-      </w:r>
-      <w:proofErr w:type="gramEnd"/>
-      <w:r>
-        <w:rPr>
-          <w:rFonts w:ascii="Courier New" w:hAnsi="Courier New" w:cs="Courier New"/>
-          <w:sz w:val="20"/>
-          <w:szCs w:val="20"/>
-          <w:lang w:val="en-US"/>
-        </w:rPr>
-        <w:t>) const { return width; }</w:t>
-      </w:r>
-      <w:bookmarkEnd w:id="58"/>
+        <w:t>() const { return height; }</w:t>
+      </w:r>
+      <w:bookmarkEnd w:id="32"/>
     </w:p>
     <w:p>
       <w:pPr>
@@ -14866,48 +14507,17 @@
         </w:rPr>
         <w:t xml:space="preserve">    </w:t>
       </w:r>
-      <w:bookmarkStart w:id="59" w:name="_Toc157960279"/>
-      <w:r>
-        <w:rPr>
-          <w:rFonts w:ascii="Courier New" w:hAnsi="Courier New" w:cs="Courier New"/>
-          <w:sz w:val="20"/>
-          <w:szCs w:val="20"/>
-          <w:lang w:val="en-US"/>
-        </w:rPr>
-        <w:t xml:space="preserve">int </w:t>
-      </w:r>
-      <w:proofErr w:type="spellStart"/>
-      <w:proofErr w:type="gramStart"/>
-      <w:r>
-        <w:rPr>
-          <w:rFonts w:ascii="Courier New" w:hAnsi="Courier New" w:cs="Courier New"/>
-          <w:sz w:val="20"/>
-          <w:szCs w:val="20"/>
-          <w:lang w:val="en-US"/>
-        </w:rPr>
-        <w:t>getHeight</w:t>
-      </w:r>
-      <w:proofErr w:type="spellEnd"/>
-      <w:r>
-        <w:rPr>
-          <w:rFonts w:ascii="Courier New" w:hAnsi="Courier New" w:cs="Courier New"/>
-          <w:sz w:val="20"/>
-          <w:szCs w:val="20"/>
-          <w:lang w:val="en-US"/>
-        </w:rPr>
-        <w:t>(</w:t>
-      </w:r>
-      <w:proofErr w:type="gramEnd"/>
-      <w:r>
-        <w:rPr>
-          <w:rFonts w:ascii="Courier New" w:hAnsi="Courier New" w:cs="Courier New"/>
-          <w:sz w:val="20"/>
-          <w:szCs w:val="20"/>
-          <w:lang w:val="en-US"/>
-        </w:rPr>
-        <w:t>) const { return height; }</w:t>
-      </w:r>
-      <w:bookmarkEnd w:id="59"/>
+      <w:bookmarkStart w:id="33" w:name="_Toc157960280"/>
+      <w:r>
+        <w:rPr>
+          <w:rFonts w:ascii="Courier New" w:hAnsi="Courier New" w:cs="Courier New"/>
+          <w:sz w:val="20"/>
+          <w:szCs w:val="20"/>
+          <w:lang w:val="en-US"/>
+        </w:rPr>
+        <w:t>int area() const { return width * height; }</w:t>
+      </w:r>
+      <w:bookmarkEnd w:id="33"/>
     </w:p>
     <w:p>
       <w:pPr>
@@ -14923,46 +14533,17 @@
           <w:lang w:val="en-US"/>
         </w:rPr>
       </w:pPr>
-      <w:r>
-        <w:rPr>
-          <w:rFonts w:ascii="Courier New" w:hAnsi="Courier New" w:cs="Courier New"/>
-          <w:sz w:val="20"/>
-          <w:szCs w:val="20"/>
-          <w:lang w:val="en-US"/>
-        </w:rPr>
-        <w:t xml:space="preserve">    </w:t>
-      </w:r>
-      <w:bookmarkStart w:id="60" w:name="_Toc157960280"/>
-      <w:r>
-        <w:rPr>
-          <w:rFonts w:ascii="Courier New" w:hAnsi="Courier New" w:cs="Courier New"/>
-          <w:sz w:val="20"/>
-          <w:szCs w:val="20"/>
-          <w:lang w:val="en-US"/>
-        </w:rPr>
-        <w:t xml:space="preserve">int </w:t>
-      </w:r>
-      <w:proofErr w:type="gramStart"/>
-      <w:r>
-        <w:rPr>
-          <w:rFonts w:ascii="Courier New" w:hAnsi="Courier New" w:cs="Courier New"/>
-          <w:sz w:val="20"/>
-          <w:szCs w:val="20"/>
-          <w:lang w:val="en-US"/>
-        </w:rPr>
-        <w:t>area(</w:t>
-      </w:r>
-      <w:proofErr w:type="gramEnd"/>
-      <w:r>
-        <w:rPr>
-          <w:rFonts w:ascii="Courier New" w:hAnsi="Courier New" w:cs="Courier New"/>
-          <w:sz w:val="20"/>
-          <w:szCs w:val="20"/>
-          <w:lang w:val="en-US"/>
-        </w:rPr>
-        <w:t>) const { return width * height; }</w:t>
-      </w:r>
-      <w:bookmarkEnd w:id="60"/>
+      <w:bookmarkStart w:id="34" w:name="_Toc157960281"/>
+      <w:r>
+        <w:rPr>
+          <w:rFonts w:ascii="Courier New" w:hAnsi="Courier New" w:cs="Courier New"/>
+          <w:sz w:val="20"/>
+          <w:szCs w:val="20"/>
+          <w:lang w:val="en-US"/>
+        </w:rPr>
+        <w:t>};</w:t>
+      </w:r>
+      <w:bookmarkEnd w:id="34"/>
     </w:p>
     <w:p>
       <w:pPr>
@@ -14978,17 +14559,17 @@
           <w:lang w:val="en-US"/>
         </w:rPr>
       </w:pPr>
-      <w:bookmarkStart w:id="61" w:name="_Toc157960281"/>
-      <w:r>
-        <w:rPr>
-          <w:rFonts w:ascii="Courier New" w:hAnsi="Courier New" w:cs="Courier New"/>
-          <w:sz w:val="20"/>
-          <w:szCs w:val="20"/>
-          <w:lang w:val="en-US"/>
-        </w:rPr>
-        <w:t>};</w:t>
-      </w:r>
-      <w:bookmarkEnd w:id="61"/>
+      <w:bookmarkStart w:id="35" w:name="_Toc157960282"/>
+      <w:r>
+        <w:rPr>
+          <w:rFonts w:ascii="Courier New" w:hAnsi="Courier New" w:cs="Courier New"/>
+          <w:sz w:val="20"/>
+          <w:szCs w:val="20"/>
+          <w:lang w:val="en-US"/>
+        </w:rPr>
+        <w:t>int main() {</w:t>
+      </w:r>
+      <w:bookmarkEnd w:id="35"/>
     </w:p>
     <w:p>
       <w:pPr>
@@ -15004,37 +14585,55 @@
           <w:lang w:val="en-US"/>
         </w:rPr>
       </w:pPr>
-      <w:bookmarkStart w:id="62" w:name="_Toc157960282"/>
-      <w:r>
-        <w:rPr>
-          <w:rFonts w:ascii="Courier New" w:hAnsi="Courier New" w:cs="Courier New"/>
-          <w:sz w:val="20"/>
-          <w:szCs w:val="20"/>
-          <w:lang w:val="en-US"/>
-        </w:rPr>
-        <w:t xml:space="preserve">int </w:t>
-      </w:r>
-      <w:proofErr w:type="gramStart"/>
-      <w:r>
-        <w:rPr>
-          <w:rFonts w:ascii="Courier New" w:hAnsi="Courier New" w:cs="Courier New"/>
-          <w:sz w:val="20"/>
-          <w:szCs w:val="20"/>
-          <w:lang w:val="en-US"/>
-        </w:rPr>
-        <w:t>main(</w:t>
-      </w:r>
-      <w:proofErr w:type="gramEnd"/>
-      <w:r>
-        <w:rPr>
-          <w:rFonts w:ascii="Courier New" w:hAnsi="Courier New" w:cs="Courier New"/>
-          <w:sz w:val="20"/>
-          <w:szCs w:val="20"/>
-          <w:lang w:val="en-US"/>
-        </w:rPr>
-        <w:t>) {</w:t>
-      </w:r>
-      <w:bookmarkEnd w:id="62"/>
+      <w:r>
+        <w:rPr>
+          <w:rFonts w:ascii="Courier New" w:hAnsi="Courier New" w:cs="Courier New"/>
+          <w:sz w:val="20"/>
+          <w:szCs w:val="20"/>
+          <w:lang w:val="en-US"/>
+        </w:rPr>
+        <w:t xml:space="preserve">    </w:t>
+      </w:r>
+      <w:bookmarkStart w:id="36" w:name="_Toc157960283"/>
+      <w:r>
+        <w:rPr>
+          <w:rFonts w:ascii="Courier New" w:hAnsi="Courier New" w:cs="Courier New"/>
+          <w:sz w:val="20"/>
+          <w:szCs w:val="20"/>
+          <w:lang w:val="en-US"/>
+        </w:rPr>
+        <w:t xml:space="preserve">Rectangle </w:t>
+      </w:r>
+      <w:proofErr w:type="spellStart"/>
+      <w:r>
+        <w:rPr>
+          <w:rFonts w:ascii="Courier New" w:hAnsi="Courier New" w:cs="Courier New"/>
+          <w:sz w:val="20"/>
+          <w:szCs w:val="20"/>
+          <w:lang w:val="en-US"/>
+        </w:rPr>
+        <w:t>rect</w:t>
+      </w:r>
+      <w:proofErr w:type="spellEnd"/>
+      <w:r>
+        <w:rPr>
+          <w:rFonts w:ascii="Courier New" w:hAnsi="Courier New" w:cs="Courier New"/>
+          <w:sz w:val="20"/>
+          <w:szCs w:val="20"/>
+          <w:lang w:val="en-US"/>
+        </w:rPr>
+        <w:t>(5, 3);</w:t>
+      </w:r>
+      <w:bookmarkEnd w:id="36"/>
+      <w:r>
+        <w:rPr>
+          <w:rFonts w:ascii="Courier New" w:hAnsi="Courier New" w:cs="Courier New"/>
+          <w:sz w:val="20"/>
+          <w:szCs w:val="20"/>
+          <w:lang w:val="en-US"/>
+        </w:rPr>
+        <w:t xml:space="preserve"> </w:t>
+      </w:r>
     </w:p>
     <w:p>
       <w:pPr>
@@ -15059,26 +14658,25 @@
         </w:rPr>
         <w:t xml:space="preserve">    </w:t>
       </w:r>
-      <w:bookmarkStart w:id="63" w:name="_Toc157960283"/>
-      <w:r>
-        <w:rPr>
-          <w:rFonts w:ascii="Courier New" w:hAnsi="Courier New" w:cs="Courier New"/>
-          <w:sz w:val="20"/>
-          <w:szCs w:val="20"/>
-          <w:lang w:val="en-US"/>
-        </w:rPr>
-        <w:t xml:space="preserve">Rectangle </w:t>
+      <w:bookmarkStart w:id="37" w:name="_Toc157960284"/>
+      <w:r>
+        <w:rPr>
+          <w:rFonts w:ascii="Courier New" w:hAnsi="Courier New" w:cs="Courier New"/>
+          <w:sz w:val="20"/>
+          <w:szCs w:val="20"/>
+          <w:lang w:val="en-US"/>
+        </w:rPr>
+        <w:t>std::</w:t>
       </w:r>
       <w:proofErr w:type="spellStart"/>
-      <w:proofErr w:type="gramStart"/>
-      <w:r>
-        <w:rPr>
-          <w:rFonts w:ascii="Courier New" w:hAnsi="Courier New" w:cs="Courier New"/>
-          <w:sz w:val="20"/>
-          <w:szCs w:val="20"/>
-          <w:lang w:val="en-US"/>
-        </w:rPr>
-        <w:t>rect</w:t>
+      <w:r>
+        <w:rPr>
+          <w:rFonts w:ascii="Courier New" w:hAnsi="Courier New" w:cs="Courier New"/>
+          <w:sz w:val="20"/>
+          <w:szCs w:val="20"/>
+          <w:lang w:val="en-US"/>
+        </w:rPr>
+        <w:t>cout</w:t>
       </w:r>
       <w:proofErr w:type="spellEnd"/>
       <w:r>
@@ -15088,28 +14686,49 @@
           <w:szCs w:val="20"/>
           <w:lang w:val="en-US"/>
         </w:rPr>
-        <w:t>(</w:t>
-      </w:r>
-      <w:proofErr w:type="gramEnd"/>
-      <w:r>
-        <w:rPr>
-          <w:rFonts w:ascii="Courier New" w:hAnsi="Courier New" w:cs="Courier New"/>
-          <w:sz w:val="20"/>
-          <w:szCs w:val="20"/>
-          <w:lang w:val="en-US"/>
-        </w:rPr>
-        <w:t>5, 3);</w:t>
-      </w:r>
-      <w:bookmarkEnd w:id="63"/>
-      <w:r>
-        <w:rPr>
-          <w:rFonts w:ascii="Courier New" w:hAnsi="Courier New" w:cs="Courier New"/>
-          <w:sz w:val="20"/>
-          <w:szCs w:val="20"/>
-          <w:lang w:val="en-US"/>
-        </w:rPr>
-        <w:t xml:space="preserve"> </w:t>
-      </w:r>
+        <w:t xml:space="preserve"> &lt;&lt; "Width: " &lt;&lt; </w:t>
+      </w:r>
+      <w:proofErr w:type="spellStart"/>
+      <w:r>
+        <w:rPr>
+          <w:rFonts w:ascii="Courier New" w:hAnsi="Courier New" w:cs="Courier New"/>
+          <w:sz w:val="20"/>
+          <w:szCs w:val="20"/>
+          <w:lang w:val="en-US"/>
+        </w:rPr>
+        <w:t>rect.getWidth</w:t>
+      </w:r>
+      <w:proofErr w:type="spellEnd"/>
+      <w:r>
+        <w:rPr>
+          <w:rFonts w:ascii="Courier New" w:hAnsi="Courier New" w:cs="Courier New"/>
+          <w:sz w:val="20"/>
+          <w:szCs w:val="20"/>
+          <w:lang w:val="en-US"/>
+        </w:rPr>
+        <w:t>() &lt;&lt; std::</w:t>
+      </w:r>
+      <w:proofErr w:type="spellStart"/>
+      <w:r>
+        <w:rPr>
+          <w:rFonts w:ascii="Courier New" w:hAnsi="Courier New" w:cs="Courier New"/>
+          <w:sz w:val="20"/>
+          <w:szCs w:val="20"/>
+          <w:lang w:val="en-US"/>
+        </w:rPr>
+        <w:t>endl</w:t>
+      </w:r>
+      <w:proofErr w:type="spellEnd"/>
+      <w:r>
+        <w:rPr>
+          <w:rFonts w:ascii="Courier New" w:hAnsi="Courier New" w:cs="Courier New"/>
+          <w:sz w:val="20"/>
+          <w:szCs w:val="20"/>
+          <w:lang w:val="en-US"/>
+        </w:rPr>
+        <w:t>;</w:t>
+      </w:r>
+      <w:bookmarkEnd w:id="37"/>
     </w:p>
     <w:p>
       <w:pPr>
@@ -15134,8 +14753,7 @@
         </w:rPr>
         <w:t xml:space="preserve">    </w:t>
       </w:r>
-      <w:bookmarkStart w:id="64" w:name="_Toc157960284"/>
-      <w:proofErr w:type="gramStart"/>
+      <w:bookmarkStart w:id="38" w:name="_Toc157960285"/>
       <w:r>
         <w:rPr>
           <w:rFonts w:ascii="Courier New" w:hAnsi="Courier New" w:cs="Courier New"/>
@@ -15146,7 +14764,6 @@
         <w:t>std::</w:t>
       </w:r>
       <w:proofErr w:type="spellStart"/>
-      <w:proofErr w:type="gramEnd"/>
       <w:r>
         <w:rPr>
           <w:rFonts w:ascii="Courier New" w:hAnsi="Courier New" w:cs="Courier New"/>
@@ -15164,7 +14781,7 @@
           <w:szCs w:val="20"/>
           <w:lang w:val="en-US"/>
         </w:rPr>
-        <w:t xml:space="preserve"> &lt;&lt; "Width: " &lt;&lt; </w:t>
+        <w:t xml:space="preserve"> &lt;&lt; "Height: " &lt;&lt; </w:t>
       </w:r>
       <w:proofErr w:type="spellStart"/>
       <w:r>
@@ -15174,7 +14791,7 @@
           <w:szCs w:val="20"/>
           <w:lang w:val="en-US"/>
         </w:rPr>
-        <w:t>rect.getWidth</w:t>
+        <w:t>rect.getHeight</w:t>
       </w:r>
       <w:proofErr w:type="spellEnd"/>
       <w:r>
@@ -15206,7 +14823,7 @@
         </w:rPr>
         <w:t>;</w:t>
       </w:r>
-      <w:bookmarkEnd w:id="64"/>
+      <w:bookmarkEnd w:id="38"/>
     </w:p>
     <w:p>
       <w:pPr>
@@ -15231,8 +14848,7 @@
         </w:rPr>
         <w:t xml:space="preserve">    </w:t>
       </w:r>
-      <w:bookmarkStart w:id="65" w:name="_Toc157960285"/>
-      <w:proofErr w:type="gramStart"/>
+      <w:bookmarkStart w:id="39" w:name="_Toc157960286"/>
       <w:r>
         <w:rPr>
           <w:rFonts w:ascii="Courier New" w:hAnsi="Courier New" w:cs="Courier New"/>
@@ -15243,7 +14859,6 @@
         <w:t>std::</w:t>
       </w:r>
       <w:proofErr w:type="spellStart"/>
-      <w:proofErr w:type="gramEnd"/>
       <w:r>
         <w:rPr>
           <w:rFonts w:ascii="Courier New" w:hAnsi="Courier New" w:cs="Courier New"/>
@@ -15261,7 +14876,7 @@
           <w:szCs w:val="20"/>
           <w:lang w:val="en-US"/>
         </w:rPr>
-        <w:t xml:space="preserve"> &lt;&lt; "Height: " &lt;&lt; </w:t>
+        <w:t xml:space="preserve"> &lt;&lt; "Area of the rectangle: " &lt;&lt; </w:t>
       </w:r>
       <w:proofErr w:type="spellStart"/>
       <w:r>
@@ -15271,7 +14886,7 @@
           <w:szCs w:val="20"/>
           <w:lang w:val="en-US"/>
         </w:rPr>
-        <w:t>rect.getHeight</w:t>
+        <w:t>rect.area</w:t>
       </w:r>
       <w:proofErr w:type="spellEnd"/>
       <w:r>
@@ -15303,7 +14918,16 @@
         </w:rPr>
         <w:t>;</w:t>
       </w:r>
-      <w:bookmarkEnd w:id="65"/>
+      <w:bookmarkEnd w:id="39"/>
+      <w:r>
+        <w:rPr>
+          <w:rFonts w:ascii="Courier New" w:hAnsi="Courier New" w:cs="Courier New"/>
+          <w:sz w:val="20"/>
+          <w:szCs w:val="20"/>
+          <w:lang w:val="en-US"/>
+        </w:rPr>
+        <w:t xml:space="preserve"> </w:t>
+      </w:r>
     </w:p>
     <w:p>
       <w:pPr>
@@ -15328,27 +14952,16 @@
         </w:rPr>
         <w:t xml:space="preserve">    </w:t>
       </w:r>
-      <w:bookmarkStart w:id="66" w:name="_Toc157960286"/>
-      <w:proofErr w:type="gramStart"/>
-      <w:r>
-        <w:rPr>
-          <w:rFonts w:ascii="Courier New" w:hAnsi="Courier New" w:cs="Courier New"/>
-          <w:sz w:val="20"/>
-          <w:szCs w:val="20"/>
-          <w:lang w:val="en-US"/>
-        </w:rPr>
-        <w:t>std::</w:t>
-      </w:r>
+      <w:bookmarkStart w:id="40" w:name="_Toc157960287"/>
       <w:proofErr w:type="spellStart"/>
-      <w:proofErr w:type="gramEnd"/>
-      <w:r>
-        <w:rPr>
-          <w:rFonts w:ascii="Courier New" w:hAnsi="Courier New" w:cs="Courier New"/>
-          <w:sz w:val="20"/>
-          <w:szCs w:val="20"/>
-          <w:lang w:val="en-US"/>
-        </w:rPr>
-        <w:t>cout</w:t>
+      <w:r>
+        <w:rPr>
+          <w:rFonts w:ascii="Courier New" w:hAnsi="Courier New" w:cs="Courier New"/>
+          <w:sz w:val="20"/>
+          <w:szCs w:val="20"/>
+          <w:lang w:val="en-US"/>
+        </w:rPr>
+        <w:t>rect.setWidth</w:t>
       </w:r>
       <w:proofErr w:type="spellEnd"/>
       <w:r>
@@ -15358,58 +14971,9 @@
           <w:szCs w:val="20"/>
           <w:lang w:val="en-US"/>
         </w:rPr>
-        <w:t xml:space="preserve"> &lt;&lt; "Area of the rectangle: " &lt;&lt; </w:t>
-      </w:r>
-      <w:proofErr w:type="spellStart"/>
-      <w:r>
-        <w:rPr>
-          <w:rFonts w:ascii="Courier New" w:hAnsi="Courier New" w:cs="Courier New"/>
-          <w:sz w:val="20"/>
-          <w:szCs w:val="20"/>
-          <w:lang w:val="en-US"/>
-        </w:rPr>
-        <w:t>rect.area</w:t>
-      </w:r>
-      <w:proofErr w:type="spellEnd"/>
-      <w:r>
-        <w:rPr>
-          <w:rFonts w:ascii="Courier New" w:hAnsi="Courier New" w:cs="Courier New"/>
-          <w:sz w:val="20"/>
-          <w:szCs w:val="20"/>
-          <w:lang w:val="en-US"/>
-        </w:rPr>
-        <w:t>() &lt;&lt; std::</w:t>
-      </w:r>
-      <w:proofErr w:type="spellStart"/>
-      <w:r>
-        <w:rPr>
-          <w:rFonts w:ascii="Courier New" w:hAnsi="Courier New" w:cs="Courier New"/>
-          <w:sz w:val="20"/>
-          <w:szCs w:val="20"/>
-          <w:lang w:val="en-US"/>
-        </w:rPr>
-        <w:t>endl</w:t>
-      </w:r>
-      <w:proofErr w:type="spellEnd"/>
-      <w:r>
-        <w:rPr>
-          <w:rFonts w:ascii="Courier New" w:hAnsi="Courier New" w:cs="Courier New"/>
-          <w:sz w:val="20"/>
-          <w:szCs w:val="20"/>
-          <w:lang w:val="en-US"/>
-        </w:rPr>
-        <w:t>;</w:t>
-      </w:r>
-      <w:bookmarkEnd w:id="66"/>
-      <w:r>
-        <w:rPr>
-          <w:rFonts w:ascii="Courier New" w:hAnsi="Courier New" w:cs="Courier New"/>
-          <w:sz w:val="20"/>
-          <w:szCs w:val="20"/>
-          <w:lang w:val="en-US"/>
-        </w:rPr>
-        <w:t xml:space="preserve"> </w:t>
-      </w:r>
+        <w:t>(7);</w:t>
+      </w:r>
+      <w:bookmarkEnd w:id="40"/>
     </w:p>
     <w:p>
       <w:pPr>
@@ -15434,30 +14998,37 @@
         </w:rPr>
         <w:t xml:space="preserve">    </w:t>
       </w:r>
-      <w:bookmarkStart w:id="67" w:name="_Toc157960287"/>
+      <w:bookmarkStart w:id="41" w:name="_Toc157960288"/>
       <w:proofErr w:type="spellStart"/>
-      <w:proofErr w:type="gramStart"/>
-      <w:r>
-        <w:rPr>
-          <w:rFonts w:ascii="Courier New" w:hAnsi="Courier New" w:cs="Courier New"/>
-          <w:sz w:val="20"/>
-          <w:szCs w:val="20"/>
-          <w:lang w:val="en-US"/>
-        </w:rPr>
-        <w:t>rect.setWidth</w:t>
+      <w:r>
+        <w:rPr>
+          <w:rFonts w:ascii="Courier New" w:hAnsi="Courier New" w:cs="Courier New"/>
+          <w:sz w:val="20"/>
+          <w:szCs w:val="20"/>
+          <w:lang w:val="en-US"/>
+        </w:rPr>
+        <w:t>rect.setHeight</w:t>
       </w:r>
       <w:proofErr w:type="spellEnd"/>
-      <w:proofErr w:type="gramEnd"/>
-      <w:r>
-        <w:rPr>
-          <w:rFonts w:ascii="Courier New" w:hAnsi="Courier New" w:cs="Courier New"/>
-          <w:sz w:val="20"/>
-          <w:szCs w:val="20"/>
-          <w:lang w:val="en-US"/>
-        </w:rPr>
-        <w:t>(7);</w:t>
-      </w:r>
-      <w:bookmarkEnd w:id="67"/>
+      <w:r>
+        <w:rPr>
+          <w:rFonts w:ascii="Courier New" w:hAnsi="Courier New" w:cs="Courier New"/>
+          <w:sz w:val="20"/>
+          <w:szCs w:val="20"/>
+          <w:lang w:val="en-US"/>
+        </w:rPr>
+        <w:t>(4);</w:t>
+      </w:r>
+      <w:bookmarkEnd w:id="41"/>
+      <w:r>
+        <w:rPr>
+          <w:rFonts w:ascii="Courier New" w:hAnsi="Courier New" w:cs="Courier New"/>
+          <w:sz w:val="20"/>
+          <w:szCs w:val="20"/>
+          <w:lang w:val="en-US"/>
+        </w:rPr>
+        <w:t xml:space="preserve"> </w:t>
+      </w:r>
     </w:p>
     <w:p>
       <w:pPr>
@@ -15482,30 +15053,77 @@
         </w:rPr>
         <w:t xml:space="preserve">    </w:t>
       </w:r>
-      <w:bookmarkStart w:id="68" w:name="_Toc157960288"/>
+      <w:bookmarkStart w:id="42" w:name="_Toc157960289"/>
+      <w:r>
+        <w:rPr>
+          <w:rFonts w:ascii="Courier New" w:hAnsi="Courier New" w:cs="Courier New"/>
+          <w:sz w:val="20"/>
+          <w:szCs w:val="20"/>
+          <w:lang w:val="en-US"/>
+        </w:rPr>
+        <w:t>std::</w:t>
+      </w:r>
       <w:proofErr w:type="spellStart"/>
-      <w:proofErr w:type="gramStart"/>
-      <w:r>
-        <w:rPr>
-          <w:rFonts w:ascii="Courier New" w:hAnsi="Courier New" w:cs="Courier New"/>
-          <w:sz w:val="20"/>
-          <w:szCs w:val="20"/>
-          <w:lang w:val="en-US"/>
-        </w:rPr>
-        <w:t>rect.setHeight</w:t>
+      <w:r>
+        <w:rPr>
+          <w:rFonts w:ascii="Courier New" w:hAnsi="Courier New" w:cs="Courier New"/>
+          <w:sz w:val="20"/>
+          <w:szCs w:val="20"/>
+          <w:lang w:val="en-US"/>
+        </w:rPr>
+        <w:t>cout</w:t>
       </w:r>
       <w:proofErr w:type="spellEnd"/>
-      <w:proofErr w:type="gramEnd"/>
-      <w:r>
-        <w:rPr>
-          <w:rFonts w:ascii="Courier New" w:hAnsi="Courier New" w:cs="Courier New"/>
-          <w:sz w:val="20"/>
-          <w:szCs w:val="20"/>
-          <w:lang w:val="en-US"/>
-        </w:rPr>
-        <w:t>(4);</w:t>
-      </w:r>
-      <w:bookmarkEnd w:id="68"/>
+      <w:r>
+        <w:rPr>
+          <w:rFonts w:ascii="Courier New" w:hAnsi="Courier New" w:cs="Courier New"/>
+          <w:sz w:val="20"/>
+          <w:szCs w:val="20"/>
+          <w:lang w:val="en-US"/>
+        </w:rPr>
+        <w:t xml:space="preserve"> &lt;&lt; "Updated area of the rectangle: " &lt;&lt; </w:t>
+      </w:r>
+      <w:proofErr w:type="spellStart"/>
+      <w:r>
+        <w:rPr>
+          <w:rFonts w:ascii="Courier New" w:hAnsi="Courier New" w:cs="Courier New"/>
+          <w:sz w:val="20"/>
+          <w:szCs w:val="20"/>
+          <w:lang w:val="en-US"/>
+        </w:rPr>
+        <w:t>rect.area</w:t>
+      </w:r>
+      <w:proofErr w:type="spellEnd"/>
+      <w:r>
+        <w:rPr>
+          <w:rFonts w:ascii="Courier New" w:hAnsi="Courier New" w:cs="Courier New"/>
+          <w:sz w:val="20"/>
+          <w:szCs w:val="20"/>
+          <w:lang w:val="en-US"/>
+        </w:rPr>
+        <w:t>() &lt;&lt; std::</w:t>
+      </w:r>
+      <w:proofErr w:type="spellStart"/>
+      <w:r>
+        <w:rPr>
+          <w:rFonts w:ascii="Courier New" w:hAnsi="Courier New" w:cs="Courier New"/>
+          <w:sz w:val="20"/>
+          <w:szCs w:val="20"/>
+          <w:lang w:val="en-US"/>
+        </w:rPr>
+        <w:t>endl</w:t>
+      </w:r>
+      <w:proofErr w:type="spellEnd"/>
+      <w:r>
+        <w:rPr>
+          <w:rFonts w:ascii="Courier New" w:hAnsi="Courier New" w:cs="Courier New"/>
+          <w:sz w:val="20"/>
+          <w:szCs w:val="20"/>
+          <w:lang w:val="en-US"/>
+        </w:rPr>
+        <w:t>;</w:t>
+      </w:r>
+      <w:bookmarkEnd w:id="42"/>
       <w:r>
         <w:rPr>
           <w:rFonts w:ascii="Courier New" w:hAnsi="Courier New" w:cs="Courier New"/>
@@ -15527,7 +15145,6 @@
           <w:rFonts w:ascii="Courier New" w:hAnsi="Courier New" w:cs="Courier New"/>
           <w:sz w:val="20"/>
           <w:szCs w:val="20"/>
-          <w:lang w:val="en-US"/>
         </w:rPr>
       </w:pPr>
       <w:r>
@@ -15539,27 +15156,15 @@
         </w:rPr>
         <w:t xml:space="preserve">    </w:t>
       </w:r>
-      <w:bookmarkStart w:id="69" w:name="_Toc157960289"/>
-      <w:proofErr w:type="gramStart"/>
-      <w:r>
-        <w:rPr>
-          <w:rFonts w:ascii="Courier New" w:hAnsi="Courier New" w:cs="Courier New"/>
-          <w:sz w:val="20"/>
-          <w:szCs w:val="20"/>
-          <w:lang w:val="en-US"/>
-        </w:rPr>
-        <w:t>std::</w:t>
-      </w:r>
+      <w:bookmarkStart w:id="43" w:name="_Toc157960290"/>
       <w:proofErr w:type="spellStart"/>
-      <w:proofErr w:type="gramEnd"/>
-      <w:r>
-        <w:rPr>
-          <w:rFonts w:ascii="Courier New" w:hAnsi="Courier New" w:cs="Courier New"/>
-          <w:sz w:val="20"/>
-          <w:szCs w:val="20"/>
-          <w:lang w:val="en-US"/>
-        </w:rPr>
-        <w:t>cout</w:t>
+      <w:r>
+        <w:rPr>
+          <w:rFonts w:ascii="Courier New" w:hAnsi="Courier New" w:cs="Courier New"/>
+          <w:sz w:val="20"/>
+          <w:szCs w:val="20"/>
+        </w:rPr>
+        <w:t>return</w:t>
       </w:r>
       <w:proofErr w:type="spellEnd"/>
       <w:r>
@@ -15567,60 +15172,10 @@
           <w:rFonts w:ascii="Courier New" w:hAnsi="Courier New" w:cs="Courier New"/>
           <w:sz w:val="20"/>
           <w:szCs w:val="20"/>
-          <w:lang w:val="en-US"/>
-        </w:rPr>
-        <w:t xml:space="preserve"> &lt;&lt; "Updated area of the rectangle: " &lt;&lt; </w:t>
-      </w:r>
-      <w:proofErr w:type="spellStart"/>
-      <w:r>
-        <w:rPr>
-          <w:rFonts w:ascii="Courier New" w:hAnsi="Courier New" w:cs="Courier New"/>
-          <w:sz w:val="20"/>
-          <w:szCs w:val="20"/>
-          <w:lang w:val="en-US"/>
-        </w:rPr>
-        <w:t>rect.area</w:t>
-      </w:r>
-      <w:proofErr w:type="spellEnd"/>
-      <w:r>
-        <w:rPr>
-          <w:rFonts w:ascii="Courier New" w:hAnsi="Courier New" w:cs="Courier New"/>
-          <w:sz w:val="20"/>
-          <w:szCs w:val="20"/>
-          <w:lang w:val="en-US"/>
-        </w:rPr>
-        <w:t>() &lt;&lt; std::</w:t>
-      </w:r>
-      <w:proofErr w:type="spellStart"/>
-      <w:r>
-        <w:rPr>
-          <w:rFonts w:ascii="Courier New" w:hAnsi="Courier New" w:cs="Courier New"/>
-          <w:sz w:val="20"/>
-          <w:szCs w:val="20"/>
-          <w:lang w:val="en-US"/>
-        </w:rPr>
-        <w:t>endl</w:t>
-      </w:r>
-      <w:proofErr w:type="spellEnd"/>
-      <w:r>
-        <w:rPr>
-          <w:rFonts w:ascii="Courier New" w:hAnsi="Courier New" w:cs="Courier New"/>
-          <w:sz w:val="20"/>
-          <w:szCs w:val="20"/>
-          <w:lang w:val="en-US"/>
-        </w:rPr>
-        <w:t>;</w:t>
-      </w:r>
-      <w:bookmarkEnd w:id="69"/>
-      <w:r>
-        <w:rPr>
-          <w:rFonts w:ascii="Courier New" w:hAnsi="Courier New" w:cs="Courier New"/>
-          <w:sz w:val="20"/>
-          <w:szCs w:val="20"/>
-          <w:lang w:val="en-US"/>
-        </w:rPr>
-        <w:t xml:space="preserve"> </w:t>
-      </w:r>
+        </w:rPr>
+        <w:t xml:space="preserve"> 0;</w:t>
+      </w:r>
+      <w:bookmarkEnd w:id="43"/>
     </w:p>
     <w:p>
       <w:pPr>
@@ -15635,50 +15190,7 @@
           <w:szCs w:val="20"/>
         </w:rPr>
       </w:pPr>
-      <w:r>
-        <w:rPr>
-          <w:rFonts w:ascii="Courier New" w:hAnsi="Courier New" w:cs="Courier New"/>
-          <w:sz w:val="20"/>
-          <w:szCs w:val="20"/>
-          <w:lang w:val="en-US"/>
-        </w:rPr>
-        <w:t xml:space="preserve">    </w:t>
-      </w:r>
-      <w:bookmarkStart w:id="70" w:name="_Toc157960290"/>
-      <w:proofErr w:type="spellStart"/>
-      <w:r>
-        <w:rPr>
-          <w:rFonts w:ascii="Courier New" w:hAnsi="Courier New" w:cs="Courier New"/>
-          <w:sz w:val="20"/>
-          <w:szCs w:val="20"/>
-        </w:rPr>
-        <w:t>return</w:t>
-      </w:r>
-      <w:proofErr w:type="spellEnd"/>
-      <w:r>
-        <w:rPr>
-          <w:rFonts w:ascii="Courier New" w:hAnsi="Courier New" w:cs="Courier New"/>
-          <w:sz w:val="20"/>
-          <w:szCs w:val="20"/>
-        </w:rPr>
-        <w:t xml:space="preserve"> 0;</w:t>
-      </w:r>
-      <w:bookmarkEnd w:id="70"/>
-    </w:p>
-    <w:p>
-      <w:pPr>
-        <w:widowControl w:val="0"/>
-        <w:autoSpaceDE w:val="0"/>
-        <w:autoSpaceDN w:val="0"/>
-        <w:spacing w:after="0" w:line="240" w:lineRule="auto"/>
-        <w:outlineLvl w:val="0"/>
-        <w:rPr>
-          <w:rFonts w:ascii="Courier New" w:hAnsi="Courier New" w:cs="Courier New"/>
-          <w:sz w:val="20"/>
-          <w:szCs w:val="20"/>
-        </w:rPr>
-      </w:pPr>
-      <w:bookmarkStart w:id="71" w:name="_Toc157960291"/>
+      <w:bookmarkStart w:id="44" w:name="_Toc157960291"/>
       <w:r>
         <w:rPr>
           <w:rFonts w:ascii="Courier New" w:hAnsi="Courier New" w:cs="Courier New"/>
@@ -15687,7 +15199,7 @@
         </w:rPr>
         <w:t>}</w:t>
       </w:r>
-      <w:bookmarkEnd w:id="71"/>
+      <w:bookmarkEnd w:id="44"/>
     </w:p>
     <w:sectPr>
       <w:footerReference w:type="default" r:id="rId15"/>
@@ -15854,7 +15366,7 @@
         <v:path o:extrusionok="f" gradientshapeok="t" o:connecttype="rect"/>
         <o:lock v:ext="edit" aspectratio="t"/>
       </v:shapetype>
-      <v:shape id="_x0000_i1026" type="#_x0000_t75" style="width:11.5pt;height:11.5pt" o:bullet="t">
+      <v:shape id="_x0000_i1030" type="#_x0000_t75" style="width:11.35pt;height:11.35pt" o:bullet="t">
         <v:imagedata r:id="rId1" o:title="msoA0AB"/>
       </v:shape>
     </w:pict>
@@ -17756,7 +17268,7 @@
 </file>
 
 <file path=customXml/itemProps1.xml><?xml version="1.0" encoding="utf-8"?>
-<ds:datastoreItem xmlns:ds="http://schemas.openxmlformats.org/officeDocument/2006/customXml" ds:itemID="{FC4578ED-A7DA-4F1A-BB35-8D2FD0B76D03}">
+<ds:datastoreItem xmlns:ds="http://schemas.openxmlformats.org/officeDocument/2006/customXml" ds:itemID="{B55FDEB4-119C-4EF4-AF81-A1FF7AEC02E0}">
   <ds:schemaRefs>
     <ds:schemaRef ds:uri="http://schemas.openxmlformats.org/officeDocument/2006/bibliography"/>
   </ds:schemaRefs>

</xml_diff>